<commit_message>
edited UI and DFD0
</commit_message>
<xml_diff>
--- a/word file/קובץ תשובת המרצה לעבודה 23826.docx
+++ b/word file/קובץ תשובת המרצה לעבודה 23826.docx
@@ -1,6 +1,6 @@
 
 <file path=word/document.xml><?xml version="1.0" encoding="utf-8"?>
-<w:document xmlns:wpc="http://schemas.microsoft.com/office/word/2010/wordprocessingCanvas" xmlns:cx="http://schemas.microsoft.com/office/drawing/2014/chartex" xmlns:mc="http://schemas.openxmlformats.org/markup-compatibility/2006" xmlns:o="urn:schemas-microsoft-com:office:office" xmlns:r="http://schemas.openxmlformats.org/officeDocument/2006/relationships" xmlns:m="http://schemas.openxmlformats.org/officeDocument/2006/math" xmlns:v="urn:schemas-microsoft-com:vml" xmlns:wp14="http://schemas.microsoft.com/office/word/2010/wordprocessingDrawing" xmlns:wp="http://schemas.openxmlformats.org/drawingml/2006/wordprocessingDrawing" xmlns:w10="urn:schemas-microsoft-com:office:word" xmlns:w="http://schemas.openxmlformats.org/wordprocessingml/2006/main" xmlns:w14="http://schemas.microsoft.com/office/word/2010/wordml" xmlns:w15="http://schemas.microsoft.com/office/word/2012/wordml" xmlns:w16se="http://schemas.microsoft.com/office/word/2015/wordml/symex" xmlns:wpg="http://schemas.microsoft.com/office/word/2010/wordprocessingGroup" xmlns:wpi="http://schemas.microsoft.com/office/word/2010/wordprocessingInk" xmlns:wne="http://schemas.microsoft.com/office/word/2006/wordml" xmlns:wps="http://schemas.microsoft.com/office/word/2010/wordprocessingShape" mc:Ignorable="w14 w15 w16se wp14">
+<w:document xmlns:wpc="http://schemas.microsoft.com/office/word/2010/wordprocessingCanvas" xmlns:cx="http://schemas.microsoft.com/office/drawing/2014/chartex" xmlns:cx1="http://schemas.microsoft.com/office/drawing/2015/9/8/chartex" xmlns:cx2="http://schemas.microsoft.com/office/drawing/2015/10/21/chartex" xmlns:cx3="http://schemas.microsoft.com/office/drawing/2016/5/9/chartex" xmlns:cx4="http://schemas.microsoft.com/office/drawing/2016/5/10/chartex" xmlns:cx5="http://schemas.microsoft.com/office/drawing/2016/5/11/chartex" xmlns:cx6="http://schemas.microsoft.com/office/drawing/2016/5/12/chartex" xmlns:cx7="http://schemas.microsoft.com/office/drawing/2016/5/13/chartex" xmlns:cx8="http://schemas.microsoft.com/office/drawing/2016/5/14/chartex" xmlns:mc="http://schemas.openxmlformats.org/markup-compatibility/2006" xmlns:aink="http://schemas.microsoft.com/office/drawing/2016/ink" xmlns:am3d="http://schemas.microsoft.com/office/drawing/2017/model3d" xmlns:o="urn:schemas-microsoft-com:office:office" xmlns:oel="http://schemas.microsoft.com/office/2019/extlst" xmlns:r="http://schemas.openxmlformats.org/officeDocument/2006/relationships" xmlns:m="http://schemas.openxmlformats.org/officeDocument/2006/math" xmlns:v="urn:schemas-microsoft-com:vml" xmlns:wp14="http://schemas.microsoft.com/office/word/2010/wordprocessingDrawing" xmlns:wp="http://schemas.openxmlformats.org/drawingml/2006/wordprocessingDrawing" xmlns:w10="urn:schemas-microsoft-com:office:word" xmlns:w="http://schemas.openxmlformats.org/wordprocessingml/2006/main" xmlns:w14="http://schemas.microsoft.com/office/word/2010/wordml" xmlns:w15="http://schemas.microsoft.com/office/word/2012/wordml" xmlns:w16cex="http://schemas.microsoft.com/office/word/2018/wordml/cex" xmlns:w16cid="http://schemas.microsoft.com/office/word/2016/wordml/cid" xmlns:w16="http://schemas.microsoft.com/office/word/2018/wordml" xmlns:w16du="http://schemas.microsoft.com/office/word/2023/wordml/word16du" xmlns:w16sdtdh="http://schemas.microsoft.com/office/word/2020/wordml/sdtdatahash" xmlns:w16sdtfl="http://schemas.microsoft.com/office/word/2024/wordml/sdtformatlock" xmlns:w16se="http://schemas.microsoft.com/office/word/2015/wordml/symex" xmlns:wpg="http://schemas.microsoft.com/office/word/2010/wordprocessingGroup" xmlns:wpi="http://schemas.microsoft.com/office/word/2010/wordprocessingInk" xmlns:wne="http://schemas.microsoft.com/office/word/2006/wordml" xmlns:wps="http://schemas.microsoft.com/office/word/2010/wordprocessingShape" mc:Ignorable="w14 w15 w16se w16cid w16 w16cex w16sdtdh w16sdtfl w16du wp14">
   <w:body>
     <w:p>
       <w:pPr>
@@ -1229,17 +1229,8 @@
                 <w:sz w:val="24"/>
                 <w:szCs w:val="24"/>
               </w:rPr>
-              <w:t xml:space="preserve"> / </w:t>
-            </w:r>
-            <w:proofErr w:type="spellStart"/>
-            <w:r>
-              <w:rPr>
-                <w:sz w:val="24"/>
-                <w:szCs w:val="24"/>
-              </w:rPr>
-              <w:t>Mba</w:t>
-            </w:r>
-            <w:proofErr w:type="spellEnd"/>
+              <w:t xml:space="preserve"> / Mba</w:t>
+            </w:r>
           </w:p>
         </w:tc>
         <w:tc>
@@ -1591,7 +1582,7 @@
     </w:p>
     <w:p>
       <w:pPr>
-        <w:pStyle w:val="1"/>
+        <w:pStyle w:val="Heading1"/>
         <w:rPr>
           <w:sz w:val="24"/>
           <w:szCs w:val="24"/>
@@ -1667,7 +1658,7 @@
     </w:p>
     <w:p>
       <w:pPr>
-        <w:pStyle w:val="1"/>
+        <w:pStyle w:val="Heading1"/>
         <w:rPr>
           <w:sz w:val="24"/>
           <w:szCs w:val="24"/>
@@ -1692,7 +1683,7 @@
     </w:p>
     <w:p>
       <w:pPr>
-        <w:pStyle w:val="2"/>
+        <w:pStyle w:val="Heading2"/>
         <w:rPr>
           <w:sz w:val="24"/>
           <w:szCs w:val="24"/>
@@ -1819,7 +1810,7 @@
     </w:p>
     <w:p>
       <w:pPr>
-        <w:pStyle w:val="2"/>
+        <w:pStyle w:val="Heading2"/>
         <w:rPr>
           <w:sz w:val="24"/>
           <w:szCs w:val="24"/>
@@ -2041,7 +2032,7 @@
     </w:p>
     <w:p>
       <w:pPr>
-        <w:pStyle w:val="1"/>
+        <w:pStyle w:val="Heading1"/>
         <w:rPr>
           <w:color w:val="32074F"/>
           <w:sz w:val="24"/>
@@ -2356,7 +2347,7 @@
     </w:p>
     <w:p>
       <w:pPr>
-        <w:pStyle w:val="1"/>
+        <w:pStyle w:val="Heading1"/>
         <w:rPr>
           <w:sz w:val="24"/>
           <w:szCs w:val="24"/>
@@ -2495,7 +2486,7 @@
     </w:p>
     <w:p>
       <w:pPr>
-        <w:pStyle w:val="1"/>
+        <w:pStyle w:val="Heading1"/>
         <w:rPr>
           <w:sz w:val="24"/>
           <w:szCs w:val="24"/>
@@ -2513,7 +2504,7 @@
     </w:p>
     <w:p>
       <w:pPr>
-        <w:pStyle w:val="2"/>
+        <w:pStyle w:val="Heading2"/>
         <w:rPr>
           <w:sz w:val="24"/>
           <w:szCs w:val="24"/>
@@ -2628,7 +2619,7 @@
     </w:p>
     <w:p>
       <w:pPr>
-        <w:pStyle w:val="2"/>
+        <w:pStyle w:val="Heading2"/>
         <w:rPr>
           <w:sz w:val="24"/>
           <w:szCs w:val="24"/>
@@ -2646,7 +2637,7 @@
     </w:p>
     <w:tbl>
       <w:tblPr>
-        <w:tblStyle w:val="a6"/>
+        <w:tblStyle w:val="TableGrid0"/>
         <w:tblpPr w:leftFromText="180" w:rightFromText="180" w:vertAnchor="text" w:tblpXSpec="center" w:tblpY="1"/>
         <w:tblOverlap w:val="never"/>
         <w:bidiVisual/>
@@ -3657,7 +3648,7 @@
     </w:p>
     <w:tbl>
       <w:tblPr>
-        <w:tblStyle w:val="a6"/>
+        <w:tblStyle w:val="TableGrid0"/>
         <w:tblpPr w:leftFromText="180" w:rightFromText="180" w:vertAnchor="text" w:tblpXSpec="center" w:tblpY="1"/>
         <w:tblOverlap w:val="never"/>
         <w:bidiVisual/>
@@ -5230,7 +5221,7 @@
     </w:p>
     <w:tbl>
       <w:tblPr>
-        <w:tblStyle w:val="a6"/>
+        <w:tblStyle w:val="TableGrid0"/>
         <w:tblpPr w:leftFromText="180" w:rightFromText="180" w:vertAnchor="text" w:tblpXSpec="center" w:tblpY="1"/>
         <w:tblOverlap w:val="never"/>
         <w:bidiVisual/>
@@ -5399,7 +5390,7 @@
           </w:p>
           <w:p>
             <w:pPr>
-              <w:pStyle w:val="a3"/>
+              <w:pStyle w:val="ListParagraph"/>
               <w:numPr>
                 <w:ilvl w:val="0"/>
                 <w:numId w:val="6"/>
@@ -5449,7 +5440,7 @@
           </w:p>
           <w:p>
             <w:pPr>
-              <w:pStyle w:val="a3"/>
+              <w:pStyle w:val="ListParagraph"/>
               <w:numPr>
                 <w:ilvl w:val="0"/>
                 <w:numId w:val="6"/>
@@ -5483,7 +5474,7 @@
           </w:p>
           <w:p>
             <w:pPr>
-              <w:pStyle w:val="a3"/>
+              <w:pStyle w:val="ListParagraph"/>
               <w:numPr>
                 <w:ilvl w:val="0"/>
                 <w:numId w:val="6"/>
@@ -5508,7 +5499,7 @@
           </w:p>
           <w:p>
             <w:pPr>
-              <w:pStyle w:val="a3"/>
+              <w:pStyle w:val="ListParagraph"/>
               <w:numPr>
                 <w:ilvl w:val="0"/>
                 <w:numId w:val="6"/>
@@ -5541,7 +5532,7 @@
           </w:p>
           <w:p>
             <w:pPr>
-              <w:pStyle w:val="a3"/>
+              <w:pStyle w:val="ListParagraph"/>
               <w:numPr>
                 <w:ilvl w:val="0"/>
                 <w:numId w:val="6"/>
@@ -5574,7 +5565,7 @@
           </w:p>
           <w:p>
             <w:pPr>
-              <w:pStyle w:val="a3"/>
+              <w:pStyle w:val="ListParagraph"/>
               <w:numPr>
                 <w:ilvl w:val="0"/>
                 <w:numId w:val="6"/>
@@ -5616,7 +5607,7 @@
           </w:p>
           <w:p>
             <w:pPr>
-              <w:pStyle w:val="a3"/>
+              <w:pStyle w:val="ListParagraph"/>
               <w:numPr>
                 <w:ilvl w:val="0"/>
                 <w:numId w:val="6"/>
@@ -5649,7 +5640,7 @@
           </w:p>
           <w:p>
             <w:pPr>
-              <w:pStyle w:val="a3"/>
+              <w:pStyle w:val="ListParagraph"/>
               <w:numPr>
                 <w:ilvl w:val="0"/>
                 <w:numId w:val="6"/>
@@ -5699,7 +5690,7 @@
           </w:p>
           <w:p>
             <w:pPr>
-              <w:pStyle w:val="a3"/>
+              <w:pStyle w:val="ListParagraph"/>
               <w:numPr>
                 <w:ilvl w:val="0"/>
                 <w:numId w:val="6"/>
@@ -5749,7 +5740,7 @@
           </w:p>
           <w:p>
             <w:pPr>
-              <w:pStyle w:val="a3"/>
+              <w:pStyle w:val="ListParagraph"/>
               <w:numPr>
                 <w:ilvl w:val="0"/>
                 <w:numId w:val="6"/>
@@ -5798,7 +5789,7 @@
           </w:p>
           <w:p>
             <w:pPr>
-              <w:pStyle w:val="a3"/>
+              <w:pStyle w:val="ListParagraph"/>
               <w:numPr>
                 <w:ilvl w:val="0"/>
                 <w:numId w:val="6"/>
@@ -5858,7 +5849,7 @@
           </w:p>
           <w:p>
             <w:pPr>
-              <w:pStyle w:val="a3"/>
+              <w:pStyle w:val="ListParagraph"/>
               <w:numPr>
                 <w:ilvl w:val="0"/>
                 <w:numId w:val="6"/>
@@ -5918,7 +5909,7 @@
           </w:p>
           <w:p>
             <w:pPr>
-              <w:pStyle w:val="a3"/>
+              <w:pStyle w:val="ListParagraph"/>
               <w:numPr>
                 <w:ilvl w:val="0"/>
                 <w:numId w:val="6"/>
@@ -5978,7 +5969,7 @@
           </w:p>
           <w:p>
             <w:pPr>
-              <w:pStyle w:val="a3"/>
+              <w:pStyle w:val="ListParagraph"/>
               <w:numPr>
                 <w:ilvl w:val="0"/>
                 <w:numId w:val="6"/>
@@ -6030,7 +6021,7 @@
           </w:p>
           <w:p>
             <w:pPr>
-              <w:pStyle w:val="a3"/>
+              <w:pStyle w:val="ListParagraph"/>
               <w:numPr>
                 <w:ilvl w:val="0"/>
                 <w:numId w:val="6"/>
@@ -6090,7 +6081,7 @@
           </w:p>
           <w:p>
             <w:pPr>
-              <w:pStyle w:val="a3"/>
+              <w:pStyle w:val="ListParagraph"/>
               <w:numPr>
                 <w:ilvl w:val="0"/>
                 <w:numId w:val="6"/>
@@ -6373,7 +6364,7 @@
           </w:p>
           <w:p>
             <w:pPr>
-              <w:pStyle w:val="a3"/>
+              <w:pStyle w:val="ListParagraph"/>
               <w:numPr>
                 <w:ilvl w:val="0"/>
                 <w:numId w:val="5"/>
@@ -6398,7 +6389,7 @@
           </w:p>
           <w:p>
             <w:pPr>
-              <w:pStyle w:val="a3"/>
+              <w:pStyle w:val="ListParagraph"/>
               <w:numPr>
                 <w:ilvl w:val="0"/>
                 <w:numId w:val="5"/>
@@ -6424,7 +6415,7 @@
           </w:p>
           <w:p>
             <w:pPr>
-              <w:pStyle w:val="a3"/>
+              <w:pStyle w:val="ListParagraph"/>
               <w:numPr>
                 <w:ilvl w:val="0"/>
                 <w:numId w:val="5"/>
@@ -6449,7 +6440,7 @@
           </w:p>
           <w:p>
             <w:pPr>
-              <w:pStyle w:val="a3"/>
+              <w:pStyle w:val="ListParagraph"/>
               <w:numPr>
                 <w:ilvl w:val="0"/>
                 <w:numId w:val="5"/>
@@ -7390,7 +7381,7 @@
     </w:p>
     <w:tbl>
       <w:tblPr>
-        <w:tblStyle w:val="a6"/>
+        <w:tblStyle w:val="TableGrid0"/>
         <w:tblpPr w:leftFromText="180" w:rightFromText="180" w:vertAnchor="text" w:tblpXSpec="center" w:tblpY="1"/>
         <w:tblOverlap w:val="never"/>
         <w:bidiVisual/>
@@ -7776,7 +7767,7 @@
           </w:p>
           <w:p>
             <w:pPr>
-              <w:pStyle w:val="a3"/>
+              <w:pStyle w:val="ListParagraph"/>
               <w:numPr>
                 <w:ilvl w:val="0"/>
                 <w:numId w:val="7"/>
@@ -7800,7 +7791,7 @@
           </w:p>
           <w:p>
             <w:pPr>
-              <w:pStyle w:val="a3"/>
+              <w:pStyle w:val="ListParagraph"/>
               <w:numPr>
                 <w:ilvl w:val="0"/>
                 <w:numId w:val="7"/>
@@ -7824,7 +7815,7 @@
           </w:p>
           <w:p>
             <w:pPr>
-              <w:pStyle w:val="a3"/>
+              <w:pStyle w:val="ListParagraph"/>
               <w:numPr>
                 <w:ilvl w:val="0"/>
                 <w:numId w:val="7"/>
@@ -7848,7 +7839,7 @@
           </w:p>
           <w:p>
             <w:pPr>
-              <w:pStyle w:val="a3"/>
+              <w:pStyle w:val="ListParagraph"/>
               <w:numPr>
                 <w:ilvl w:val="0"/>
                 <w:numId w:val="7"/>
@@ -7953,7 +7944,7 @@
     </w:p>
     <w:p>
       <w:pPr>
-        <w:pStyle w:val="1"/>
+        <w:pStyle w:val="Heading1"/>
         <w:rPr>
           <w:sz w:val="24"/>
           <w:szCs w:val="24"/>
@@ -7978,7 +7969,7 @@
     </w:p>
     <w:p>
       <w:pPr>
-        <w:pStyle w:val="1"/>
+        <w:pStyle w:val="Heading1"/>
         <w:rPr>
           <w:sz w:val="24"/>
           <w:szCs w:val="24"/>
@@ -8003,7 +7994,7 @@
     </w:p>
     <w:p>
       <w:pPr>
-        <w:pStyle w:val="2"/>
+        <w:pStyle w:val="Heading2"/>
         <w:rPr>
           <w:sz w:val="24"/>
           <w:szCs w:val="24"/>
@@ -9003,20 +8994,16 @@
       <w:r>
         <w:rPr>
           <w:noProof/>
+          <w:sz w:val="24"/>
+          <w:szCs w:val="24"/>
+          <w:rtl/>
+          <w:lang w:val="he-IL"/>
         </w:rPr>
         <w:drawing>
-          <wp:anchor distT="0" distB="0" distL="114300" distR="114300" simplePos="0" relativeHeight="251699200" behindDoc="0" locked="0" layoutInCell="1" allowOverlap="1" wp14:anchorId="4EDC8A38" wp14:editId="19770FBD">
-            <wp:simplePos x="0" y="0"/>
-            <wp:positionH relativeFrom="margin">
-              <wp:posOffset>175260</wp:posOffset>
-            </wp:positionH>
-            <wp:positionV relativeFrom="paragraph">
-              <wp:posOffset>163195</wp:posOffset>
-            </wp:positionV>
-            <wp:extent cx="5731510" cy="3135630"/>
-            <wp:effectExtent l="0" t="0" r="2540" b="7620"/>
-            <wp:wrapSquare wrapText="bothSides"/>
-            <wp:docPr id="1552953399" name="תמונה 1" descr="תמונה שמכילה טקסט, צילום מסך, גופן, כחול חשמלי&#10;&#10;תוכן בינה מלאכותית גנרטיבית עשוי להיות שגוי."/>
+          <wp:inline distT="0" distB="0" distL="0" distR="0" wp14:anchorId="4115414D" wp14:editId="2536C7C8">
+            <wp:extent cx="2579020" cy="2579020"/>
+            <wp:effectExtent l="0" t="0" r="0" b="0"/>
+            <wp:docPr id="1984273539" name="Picture 1"/>
             <wp:cNvGraphicFramePr>
               <a:graphicFrameLocks xmlns:a="http://schemas.openxmlformats.org/drawingml/2006/main" noChangeAspect="1"/>
             </wp:cNvGraphicFramePr>
@@ -9024,11 +9011,11 @@
               <a:graphicData uri="http://schemas.openxmlformats.org/drawingml/2006/picture">
                 <pic:pic xmlns:pic="http://schemas.openxmlformats.org/drawingml/2006/picture">
                   <pic:nvPicPr>
-                    <pic:cNvPr id="1552953399" name="תמונה 1" descr="תמונה שמכילה טקסט, צילום מסך, גופן, כחול חשמלי&#10;&#10;תוכן בינה מלאכותית גנרטיבית עשוי להיות שגוי."/>
+                    <pic:cNvPr id="1984273539" name="Picture 1984273539"/>
                     <pic:cNvPicPr/>
                   </pic:nvPicPr>
                   <pic:blipFill>
-                    <a:blip r:embed="rId18">
+                    <a:blip r:embed="rId18" cstate="print">
                       <a:extLst>
                         <a:ext uri="{28A0092B-C50C-407E-A947-70E740481C1C}">
                           <a14:useLocalDpi xmlns:a14="http://schemas.microsoft.com/office/drawing/2010/main" val="0"/>
@@ -9042,7 +9029,7 @@
                   <pic:spPr>
                     <a:xfrm>
                       <a:off x="0" y="0"/>
-                      <a:ext cx="5731510" cy="3135630"/>
+                      <a:ext cx="2594816" cy="2594816"/>
                     </a:xfrm>
                     <a:prstGeom prst="rect">
                       <a:avLst/>
@@ -9051,7 +9038,7 @@
                 </pic:pic>
               </a:graphicData>
             </a:graphic>
-          </wp:anchor>
+          </wp:inline>
         </w:drawing>
       </w:r>
     </w:p>
@@ -9201,7 +9188,6 @@
           <w:szCs w:val="24"/>
           <w:rtl/>
         </w:rPr>
-        <w:lastRenderedPageBreak/>
         <w:br w:type="page"/>
       </w:r>
     </w:p>
@@ -9209,7 +9195,6 @@
       <w:pPr>
         <w:spacing w:after="160"/>
         <w:rPr>
-          <w:rFonts w:hint="cs"/>
           <w:noProof/>
           <w:sz w:val="24"/>
           <w:szCs w:val="24"/>
@@ -9289,25 +9274,33 @@
       </w:pPr>
       <w:r>
         <w:rPr>
-          <w:b/>
-          <w:bCs/>
+          <w:rFonts w:hint="cs"/>
+          <w:sz w:val="24"/>
+          <w:szCs w:val="24"/>
+          <w:rtl/>
+        </w:rPr>
+        <w:t xml:space="preserve">בקשה מהסועד להוסיף להזמנה פריט מהתפריט. </w:t>
+      </w:r>
+    </w:p>
+    <w:p>
+      <w:pPr>
+        <w:spacing w:after="160"/>
+        <w:rPr>
+          <w:sz w:val="24"/>
+          <w:szCs w:val="24"/>
+        </w:rPr>
+      </w:pPr>
+      <w:r>
+        <w:rPr>
           <w:noProof/>
-          <w:u w:val="single"/>
-          <w:rtl/>
+          <w:sz w:val="24"/>
+          <w:szCs w:val="24"/>
         </w:rPr>
         <w:drawing>
-          <wp:anchor distT="0" distB="0" distL="114300" distR="114300" simplePos="0" relativeHeight="251701248" behindDoc="0" locked="0" layoutInCell="1" allowOverlap="1" wp14:anchorId="4B49BD9C" wp14:editId="72D5F4B0">
-            <wp:simplePos x="0" y="0"/>
-            <wp:positionH relativeFrom="margin">
-              <wp:posOffset>1172210</wp:posOffset>
-            </wp:positionH>
-            <wp:positionV relativeFrom="paragraph">
-              <wp:posOffset>266700</wp:posOffset>
-            </wp:positionV>
-            <wp:extent cx="5151755" cy="2794635"/>
-            <wp:effectExtent l="0" t="0" r="0" b="5715"/>
-            <wp:wrapSquare wrapText="bothSides"/>
-            <wp:docPr id="2044367044" name="תמונה 1"/>
+          <wp:inline distT="0" distB="0" distL="0" distR="0" wp14:anchorId="59E47296" wp14:editId="7F0B7EC4">
+            <wp:extent cx="2946032" cy="4520635"/>
+            <wp:effectExtent l="0" t="0" r="0" b="0"/>
+            <wp:docPr id="322775071" name="Picture 4"/>
             <wp:cNvGraphicFramePr>
               <a:graphicFrameLocks xmlns:a="http://schemas.openxmlformats.org/drawingml/2006/main" noChangeAspect="1"/>
             </wp:cNvGraphicFramePr>
@@ -9315,7 +9308,7 @@
               <a:graphicData uri="http://schemas.openxmlformats.org/drawingml/2006/picture">
                 <pic:pic xmlns:pic="http://schemas.openxmlformats.org/drawingml/2006/picture">
                   <pic:nvPicPr>
-                    <pic:cNvPr id="2044367044" name=""/>
+                    <pic:cNvPr id="322775071" name="Picture 322775071"/>
                     <pic:cNvPicPr/>
                   </pic:nvPicPr>
                   <pic:blipFill>
@@ -9333,7 +9326,7 @@
                   <pic:spPr>
                     <a:xfrm>
                       <a:off x="0" y="0"/>
-                      <a:ext cx="5151755" cy="2794635"/>
+                      <a:ext cx="2946032" cy="4520635"/>
                     </a:xfrm>
                     <a:prstGeom prst="rect">
                       <a:avLst/>
@@ -9342,124 +9335,9 @@
                 </pic:pic>
               </a:graphicData>
             </a:graphic>
-            <wp14:sizeRelH relativeFrom="margin">
-              <wp14:pctWidth>0</wp14:pctWidth>
-            </wp14:sizeRelH>
-            <wp14:sizeRelV relativeFrom="margin">
-              <wp14:pctHeight>0</wp14:pctHeight>
-            </wp14:sizeRelV>
-          </wp:anchor>
+          </wp:inline>
         </w:drawing>
       </w:r>
-      <w:r>
-        <w:rPr>
-          <w:rFonts w:hint="cs"/>
-          <w:sz w:val="24"/>
-          <w:szCs w:val="24"/>
-          <w:rtl/>
-        </w:rPr>
-        <w:t xml:space="preserve">בקשה מהסועד להוסיף להזמנה פריט מהתפריט. </w:t>
-      </w:r>
-    </w:p>
-    <w:p>
-      <w:pPr>
-        <w:spacing w:after="160"/>
-        <w:rPr>
-          <w:sz w:val="24"/>
-          <w:szCs w:val="24"/>
-          <w:rtl/>
-        </w:rPr>
-      </w:pPr>
-    </w:p>
-    <w:p>
-      <w:pPr>
-        <w:spacing w:after="160"/>
-        <w:rPr>
-          <w:sz w:val="24"/>
-          <w:szCs w:val="24"/>
-          <w:rtl/>
-        </w:rPr>
-      </w:pPr>
-    </w:p>
-    <w:p>
-      <w:pPr>
-        <w:spacing w:after="160"/>
-        <w:rPr>
-          <w:sz w:val="24"/>
-          <w:szCs w:val="24"/>
-          <w:rtl/>
-        </w:rPr>
-      </w:pPr>
-    </w:p>
-    <w:p>
-      <w:pPr>
-        <w:spacing w:after="160"/>
-        <w:rPr>
-          <w:sz w:val="24"/>
-          <w:szCs w:val="24"/>
-          <w:rtl/>
-        </w:rPr>
-      </w:pPr>
-    </w:p>
-    <w:p>
-      <w:pPr>
-        <w:bidi w:val="0"/>
-        <w:spacing w:after="160"/>
-        <w:ind w:left="0" w:firstLine="0"/>
-        <w:rPr>
-          <w:sz w:val="24"/>
-          <w:szCs w:val="24"/>
-          <w:rtl/>
-        </w:rPr>
-      </w:pPr>
-    </w:p>
-    <w:p>
-      <w:pPr>
-        <w:bidi w:val="0"/>
-        <w:spacing w:after="160"/>
-        <w:ind w:left="0" w:firstLine="0"/>
-        <w:rPr>
-          <w:sz w:val="24"/>
-          <w:szCs w:val="24"/>
-          <w:rtl/>
-        </w:rPr>
-      </w:pPr>
-    </w:p>
-    <w:p>
-      <w:pPr>
-        <w:bidi w:val="0"/>
-        <w:spacing w:after="160"/>
-        <w:ind w:left="0" w:firstLine="0"/>
-        <w:rPr>
-          <w:sz w:val="24"/>
-          <w:szCs w:val="24"/>
-          <w:rtl/>
-        </w:rPr>
-      </w:pPr>
-    </w:p>
-    <w:p>
-      <w:pPr>
-        <w:bidi w:val="0"/>
-        <w:spacing w:after="160"/>
-        <w:ind w:left="0" w:firstLine="0"/>
-        <w:rPr>
-          <w:sz w:val="24"/>
-          <w:szCs w:val="24"/>
-          <w:rtl/>
-        </w:rPr>
-      </w:pPr>
-    </w:p>
-    <w:p>
-      <w:pPr>
-        <w:bidi w:val="0"/>
-        <w:spacing w:after="160"/>
-        <w:ind w:left="0" w:firstLine="0"/>
-        <w:rPr>
-          <w:sz w:val="24"/>
-          <w:szCs w:val="24"/>
-          <w:rtl/>
-        </w:rPr>
-      </w:pPr>
     </w:p>
     <w:p>
       <w:pPr>
@@ -9640,23 +9518,41 @@
       <w:pPr>
         <w:spacing w:after="160"/>
         <w:rPr>
+          <w:b/>
+          <w:bCs/>
+          <w:u w:val="single"/>
+          <w:rtl/>
+        </w:rPr>
+      </w:pPr>
+    </w:p>
+    <w:p>
+      <w:pPr>
+        <w:spacing w:after="160"/>
+        <w:rPr>
+          <w:sz w:val="24"/>
+          <w:szCs w:val="24"/>
+          <w:rtl/>
+        </w:rPr>
+      </w:pPr>
+      <w:r>
+        <w:rPr>
           <w:rFonts w:hint="cs"/>
           <w:b/>
           <w:bCs/>
           <w:u w:val="single"/>
           <w:rtl/>
         </w:rPr>
-      </w:pPr>
-    </w:p>
-    <w:p>
-      <w:pPr>
-        <w:spacing w:after="160"/>
-        <w:rPr>
-          <w:sz w:val="24"/>
-          <w:szCs w:val="24"/>
-          <w:rtl/>
-        </w:rPr>
-      </w:pPr>
+        <w:t xml:space="preserve">ממשק מלצר </w:t>
+      </w:r>
+      <w:r>
+        <w:rPr>
+          <w:b/>
+          <w:bCs/>
+          <w:u w:val="single"/>
+          <w:rtl/>
+        </w:rPr>
+        <w:t>–</w:t>
+      </w:r>
       <w:r>
         <w:rPr>
           <w:rFonts w:hint="cs"/>
@@ -9665,25 +9561,6 @@
           <w:u w:val="single"/>
           <w:rtl/>
         </w:rPr>
-        <w:t xml:space="preserve">ממשק מלצר </w:t>
-      </w:r>
-      <w:r>
-        <w:rPr>
-          <w:b/>
-          <w:bCs/>
-          <w:u w:val="single"/>
-          <w:rtl/>
-        </w:rPr>
-        <w:t>–</w:t>
-      </w:r>
-      <w:r>
-        <w:rPr>
-          <w:rFonts w:hint="cs"/>
-          <w:b/>
-          <w:bCs/>
-          <w:u w:val="single"/>
-          <w:rtl/>
-        </w:rPr>
         <w:t xml:space="preserve"> בקשה של סועד. </w:t>
       </w:r>
     </w:p>
@@ -9708,25 +9585,17 @@
       </w:pPr>
       <w:r>
         <w:rPr>
-          <w:b/>
-          <w:bCs/>
           <w:noProof/>
-          <w:u w:val="single"/>
-          <w:rtl/>
+          <w:sz w:val="24"/>
+          <w:szCs w:val="24"/>
+          <w:rtl/>
+          <w:lang w:val="he-IL"/>
         </w:rPr>
         <w:drawing>
-          <wp:anchor distT="0" distB="0" distL="114300" distR="114300" simplePos="0" relativeHeight="251702272" behindDoc="0" locked="0" layoutInCell="1" allowOverlap="1" wp14:anchorId="7CA17CB0" wp14:editId="34A7981E">
-            <wp:simplePos x="0" y="0"/>
-            <wp:positionH relativeFrom="page">
-              <wp:posOffset>2857500</wp:posOffset>
-            </wp:positionH>
-            <wp:positionV relativeFrom="paragraph">
-              <wp:posOffset>86360</wp:posOffset>
-            </wp:positionV>
-            <wp:extent cx="3803650" cy="2055495"/>
-            <wp:effectExtent l="0" t="0" r="6350" b="1905"/>
-            <wp:wrapSquare wrapText="bothSides"/>
-            <wp:docPr id="429478183" name="תמונה 1"/>
+          <wp:inline distT="0" distB="0" distL="0" distR="0" wp14:anchorId="55FEFCD0" wp14:editId="6DE75B42">
+            <wp:extent cx="2946032" cy="4685714"/>
+            <wp:effectExtent l="0" t="0" r="6985" b="635"/>
+            <wp:docPr id="789945987" name="Picture 5"/>
             <wp:cNvGraphicFramePr>
               <a:graphicFrameLocks xmlns:a="http://schemas.openxmlformats.org/drawingml/2006/main" noChangeAspect="1"/>
             </wp:cNvGraphicFramePr>
@@ -9734,7 +9603,7 @@
               <a:graphicData uri="http://schemas.openxmlformats.org/drawingml/2006/picture">
                 <pic:pic xmlns:pic="http://schemas.openxmlformats.org/drawingml/2006/picture">
                   <pic:nvPicPr>
-                    <pic:cNvPr id="429478183" name=""/>
+                    <pic:cNvPr id="789945987" name="Picture 789945987"/>
                     <pic:cNvPicPr/>
                   </pic:nvPicPr>
                   <pic:blipFill>
@@ -9752,7 +9621,7 @@
                   <pic:spPr>
                     <a:xfrm>
                       <a:off x="0" y="0"/>
-                      <a:ext cx="3803650" cy="2055495"/>
+                      <a:ext cx="2946032" cy="4685714"/>
                     </a:xfrm>
                     <a:prstGeom prst="rect">
                       <a:avLst/>
@@ -9761,13 +9630,7 @@
                 </pic:pic>
               </a:graphicData>
             </a:graphic>
-            <wp14:sizeRelH relativeFrom="margin">
-              <wp14:pctWidth>0</wp14:pctWidth>
-            </wp14:sizeRelH>
-            <wp14:sizeRelV relativeFrom="margin">
-              <wp14:pctHeight>0</wp14:pctHeight>
-            </wp14:sizeRelV>
-          </wp:anchor>
+          </wp:inline>
         </w:drawing>
       </w:r>
     </w:p>
@@ -9915,7 +9778,6 @@
       <w:pPr>
         <w:spacing w:after="160"/>
         <w:rPr>
-          <w:rFonts w:hint="cs"/>
           <w:sz w:val="24"/>
           <w:szCs w:val="24"/>
           <w:rtl/>
@@ -9932,6 +9794,7 @@
         <w:rPr>
           <w:rtl/>
         </w:rPr>
+        <w:lastRenderedPageBreak/>
         <w:br w:type="page"/>
       </w:r>
     </w:p>
@@ -9963,7 +9826,7 @@
     </w:p>
     <w:p>
       <w:pPr>
-        <w:pStyle w:val="1"/>
+        <w:pStyle w:val="Heading1"/>
       </w:pPr>
       <w:r>
         <w:rPr>
@@ -9975,7 +9838,7 @@
     </w:p>
     <w:p>
       <w:pPr>
-        <w:pStyle w:val="2"/>
+        <w:pStyle w:val="Heading2"/>
         <w:rPr>
           <w:rtl/>
         </w:rPr>
@@ -10040,7 +9903,25 @@
           <w:szCs w:val="24"/>
           <w:rtl/>
         </w:rPr>
-        <w:t xml:space="preserve"> לתשומת לבך </w:t>
+        <w:t xml:space="preserve"> לתשומת </w:t>
+      </w:r>
+      <w:proofErr w:type="spellStart"/>
+      <w:r>
+        <w:rPr>
+          <w:sz w:val="24"/>
+          <w:szCs w:val="24"/>
+          <w:rtl/>
+        </w:rPr>
+        <w:t>לבך</w:t>
+      </w:r>
+      <w:proofErr w:type="spellEnd"/>
+      <w:r>
+        <w:rPr>
+          <w:sz w:val="24"/>
+          <w:szCs w:val="24"/>
+          <w:rtl/>
+        </w:rPr>
+        <w:t xml:space="preserve"> </w:t>
       </w:r>
       <w:proofErr w:type="spellStart"/>
       <w:r>
@@ -10340,7 +10221,7 @@
     </w:p>
     <w:p>
       <w:pPr>
-        <w:pStyle w:val="1"/>
+        <w:pStyle w:val="Heading1"/>
         <w:rPr>
           <w:sz w:val="24"/>
           <w:szCs w:val="24"/>
@@ -10358,7 +10239,7 @@
     </w:p>
     <w:p>
       <w:pPr>
-        <w:pStyle w:val="2"/>
+        <w:pStyle w:val="Heading2"/>
         <w:rPr>
           <w:rtl/>
         </w:rPr>
@@ -10674,7 +10555,7 @@
     </w:p>
     <w:p>
       <w:pPr>
-        <w:pStyle w:val="2"/>
+        <w:pStyle w:val="Heading2"/>
         <w:rPr>
           <w:szCs w:val="28"/>
           <w:rtl/>
@@ -10832,7 +10713,7 @@
     </w:p>
     <w:p>
       <w:pPr>
-        <w:pStyle w:val="2"/>
+        <w:pStyle w:val="Heading2"/>
         <w:rPr>
           <w:lang w:bidi="ar-SA"/>
         </w:rPr>
@@ -10840,7 +10721,7 @@
     </w:p>
     <w:p>
       <w:pPr>
-        <w:pStyle w:val="2"/>
+        <w:pStyle w:val="Heading2"/>
         <w:numPr>
           <w:ilvl w:val="0"/>
           <w:numId w:val="0"/>
@@ -10853,7 +10734,7 @@
     </w:p>
     <w:p>
       <w:pPr>
-        <w:pStyle w:val="2"/>
+        <w:pStyle w:val="Heading2"/>
         <w:numPr>
           <w:ilvl w:val="0"/>
           <w:numId w:val="0"/>
@@ -10866,20 +10747,13 @@
       <w:r>
         <w:rPr>
           <w:noProof/>
+          <w:lang w:bidi="ar-SA"/>
         </w:rPr>
         <w:drawing>
-          <wp:anchor distT="0" distB="0" distL="114300" distR="114300" simplePos="0" relativeHeight="251707392" behindDoc="0" locked="0" layoutInCell="1" allowOverlap="1" wp14:anchorId="0A71EBB7" wp14:editId="0B56EFE5">
-            <wp:simplePos x="0" y="0"/>
-            <wp:positionH relativeFrom="margin">
-              <wp:posOffset>1270635</wp:posOffset>
-            </wp:positionH>
-            <wp:positionV relativeFrom="paragraph">
-              <wp:posOffset>20320</wp:posOffset>
-            </wp:positionV>
-            <wp:extent cx="5092065" cy="5783580"/>
-            <wp:effectExtent l="0" t="0" r="0" b="7620"/>
-            <wp:wrapSquare wrapText="bothSides"/>
-            <wp:docPr id="1461834972" name="תמונה 2"/>
+          <wp:inline distT="0" distB="0" distL="0" distR="0" wp14:anchorId="7F3E2469" wp14:editId="4A26B548">
+            <wp:extent cx="5906770" cy="5983605"/>
+            <wp:effectExtent l="0" t="0" r="0" b="0"/>
+            <wp:docPr id="1339695088" name="Picture 6"/>
             <wp:cNvGraphicFramePr>
               <a:graphicFrameLocks xmlns:a="http://schemas.openxmlformats.org/drawingml/2006/main" noChangeAspect="1"/>
             </wp:cNvGraphicFramePr>
@@ -10887,7 +10761,7 @@
               <a:graphicData uri="http://schemas.openxmlformats.org/drawingml/2006/picture">
                 <pic:pic xmlns:pic="http://schemas.openxmlformats.org/drawingml/2006/picture">
                   <pic:nvPicPr>
-                    <pic:cNvPr id="1814439723" name="תמונה 1814439723"/>
+                    <pic:cNvPr id="1339695088" name="Picture 1339695088"/>
                     <pic:cNvPicPr/>
                   </pic:nvPicPr>
                   <pic:blipFill>
@@ -10905,7 +10779,7 @@
                   <pic:spPr>
                     <a:xfrm>
                       <a:off x="0" y="0"/>
-                      <a:ext cx="5092065" cy="5783580"/>
+                      <a:ext cx="5906770" cy="5983605"/>
                     </a:xfrm>
                     <a:prstGeom prst="rect">
                       <a:avLst/>
@@ -10914,265 +10788,37 @@
                 </pic:pic>
               </a:graphicData>
             </a:graphic>
-            <wp14:sizeRelH relativeFrom="margin">
-              <wp14:pctWidth>0</wp14:pctWidth>
-            </wp14:sizeRelH>
-            <wp14:sizeRelV relativeFrom="margin">
-              <wp14:pctHeight>0</wp14:pctHeight>
-            </wp14:sizeRelV>
-          </wp:anchor>
+          </wp:inline>
         </w:drawing>
       </w:r>
     </w:p>
     <w:p>
       <w:pPr>
-        <w:pStyle w:val="2"/>
-        <w:numPr>
-          <w:ilvl w:val="0"/>
-          <w:numId w:val="0"/>
-        </w:numPr>
-        <w:ind w:left="412"/>
-        <w:rPr>
-          <w:lang w:bidi="ar-SA"/>
-        </w:rPr>
-      </w:pPr>
-    </w:p>
-    <w:p>
-      <w:pPr>
-        <w:pStyle w:val="2"/>
-        <w:numPr>
-          <w:ilvl w:val="0"/>
-          <w:numId w:val="0"/>
-        </w:numPr>
-        <w:ind w:left="412"/>
-        <w:rPr>
-          <w:lang w:bidi="ar-SA"/>
-        </w:rPr>
-      </w:pPr>
-    </w:p>
-    <w:p>
-      <w:pPr>
-        <w:pStyle w:val="2"/>
-        <w:numPr>
-          <w:ilvl w:val="0"/>
-          <w:numId w:val="0"/>
-        </w:numPr>
-        <w:ind w:left="412"/>
-        <w:rPr>
-          <w:lang w:bidi="ar-SA"/>
-        </w:rPr>
-      </w:pPr>
-    </w:p>
-    <w:p>
-      <w:pPr>
-        <w:pStyle w:val="2"/>
-        <w:numPr>
-          <w:ilvl w:val="0"/>
-          <w:numId w:val="0"/>
-        </w:numPr>
-        <w:ind w:left="412"/>
-        <w:rPr>
-          <w:rtl/>
-        </w:rPr>
-      </w:pPr>
-    </w:p>
-    <w:p>
-      <w:pPr>
-        <w:rPr>
-          <w:rtl/>
-        </w:rPr>
-      </w:pPr>
-    </w:p>
-    <w:p>
-      <w:pPr>
-        <w:rPr>
-          <w:rtl/>
-        </w:rPr>
-      </w:pPr>
-    </w:p>
-    <w:p>
-      <w:pPr>
-        <w:rPr>
-          <w:rtl/>
-        </w:rPr>
-      </w:pPr>
-    </w:p>
-    <w:p>
-      <w:pPr>
-        <w:rPr>
-          <w:rtl/>
-        </w:rPr>
-      </w:pPr>
-    </w:p>
-    <w:p>
-      <w:pPr>
-        <w:rPr>
-          <w:rtl/>
-        </w:rPr>
-      </w:pPr>
-    </w:p>
-    <w:p>
-      <w:pPr>
-        <w:rPr>
-          <w:rtl/>
-        </w:rPr>
-      </w:pPr>
-    </w:p>
-    <w:p>
-      <w:pPr>
-        <w:rPr>
-          <w:rtl/>
-        </w:rPr>
-      </w:pPr>
-    </w:p>
-    <w:p>
-      <w:pPr>
-        <w:rPr>
-          <w:rtl/>
-        </w:rPr>
-      </w:pPr>
-    </w:p>
-    <w:p>
-      <w:pPr>
-        <w:rPr>
-          <w:rtl/>
-        </w:rPr>
-      </w:pPr>
-    </w:p>
-    <w:p>
-      <w:pPr>
-        <w:rPr>
-          <w:rtl/>
-        </w:rPr>
-      </w:pPr>
-    </w:p>
-    <w:p>
-      <w:pPr>
-        <w:rPr>
-          <w:rtl/>
-        </w:rPr>
-      </w:pPr>
-    </w:p>
-    <w:p>
-      <w:pPr>
-        <w:rPr>
-          <w:rtl/>
-        </w:rPr>
-      </w:pPr>
-    </w:p>
-    <w:p>
-      <w:pPr>
-        <w:rPr>
-          <w:rtl/>
-        </w:rPr>
-      </w:pPr>
-    </w:p>
-    <w:p>
-      <w:pPr>
-        <w:rPr>
-          <w:rtl/>
-        </w:rPr>
-      </w:pPr>
-    </w:p>
-    <w:p>
-      <w:pPr>
-        <w:rPr>
-          <w:rtl/>
-        </w:rPr>
-      </w:pPr>
-    </w:p>
-    <w:p>
-      <w:pPr>
-        <w:rPr>
-          <w:rtl/>
-        </w:rPr>
-      </w:pPr>
-    </w:p>
-    <w:p>
-      <w:pPr>
-        <w:rPr>
-          <w:rtl/>
-        </w:rPr>
-      </w:pPr>
-    </w:p>
-    <w:p>
-      <w:pPr>
-        <w:rPr>
-          <w:rtl/>
-        </w:rPr>
-      </w:pPr>
-    </w:p>
-    <w:p>
-      <w:pPr>
-        <w:rPr>
-          <w:rtl/>
-        </w:rPr>
-      </w:pPr>
-    </w:p>
-    <w:p>
-      <w:pPr>
-        <w:rPr>
-          <w:rtl/>
-        </w:rPr>
-      </w:pPr>
-    </w:p>
-    <w:p>
-      <w:pPr>
-        <w:rPr>
-          <w:rtl/>
-        </w:rPr>
-      </w:pPr>
-    </w:p>
-    <w:p>
-      <w:pPr>
-        <w:rPr>
-          <w:rtl/>
-        </w:rPr>
-      </w:pPr>
-    </w:p>
-    <w:p>
-      <w:pPr>
-        <w:rPr>
-          <w:rtl/>
-        </w:rPr>
-      </w:pPr>
-    </w:p>
-    <w:p>
-      <w:pPr>
-        <w:rPr>
-          <w:rtl/>
-        </w:rPr>
-      </w:pPr>
-    </w:p>
-    <w:p>
-      <w:pPr>
-        <w:rPr>
-          <w:rtl/>
-        </w:rPr>
-      </w:pPr>
-    </w:p>
-    <w:p>
-      <w:pPr>
-        <w:rPr>
-          <w:rtl/>
-        </w:rPr>
-      </w:pPr>
-    </w:p>
-    <w:p>
-      <w:pPr>
-        <w:rPr>
-          <w:rtl/>
-        </w:rPr>
-      </w:pPr>
-    </w:p>
-    <w:p>
-      <w:pPr>
-        <w:rPr>
-          <w:rtl/>
-        </w:rPr>
-      </w:pPr>
-      <w:bookmarkStart w:id="2" w:name="_GoBack"/>
-      <w:bookmarkEnd w:id="2"/>
+        <w:rPr>
+          <w:rtl/>
+        </w:rPr>
+      </w:pPr>
+    </w:p>
+    <w:p>
+      <w:pPr>
+        <w:rPr>
+          <w:rtl/>
+        </w:rPr>
+      </w:pPr>
+    </w:p>
+    <w:p>
+      <w:pPr>
+        <w:rPr>
+          <w:rtl/>
+        </w:rPr>
+      </w:pPr>
+    </w:p>
+    <w:p>
+      <w:pPr>
+        <w:rPr>
+          <w:rtl/>
+        </w:rPr>
+      </w:pPr>
     </w:p>
     <w:p>
       <w:pPr>
@@ -11283,7 +10929,7 @@
 </file>
 
 <file path=word/endnotes.xml><?xml version="1.0" encoding="utf-8"?>
-<w:endnotes xmlns:wpc="http://schemas.microsoft.com/office/word/2010/wordprocessingCanvas" xmlns:cx="http://schemas.microsoft.com/office/drawing/2014/chartex" xmlns:mc="http://schemas.openxmlformats.org/markup-compatibility/2006" xmlns:o="urn:schemas-microsoft-com:office:office" xmlns:r="http://schemas.openxmlformats.org/officeDocument/2006/relationships" xmlns:m="http://schemas.openxmlformats.org/officeDocument/2006/math" xmlns:v="urn:schemas-microsoft-com:vml" xmlns:wp14="http://schemas.microsoft.com/office/word/2010/wordprocessingDrawing" xmlns:wp="http://schemas.openxmlformats.org/drawingml/2006/wordprocessingDrawing" xmlns:w10="urn:schemas-microsoft-com:office:word" xmlns:w="http://schemas.openxmlformats.org/wordprocessingml/2006/main" xmlns:w14="http://schemas.microsoft.com/office/word/2010/wordml" xmlns:w15="http://schemas.microsoft.com/office/word/2012/wordml" xmlns:w16se="http://schemas.microsoft.com/office/word/2015/wordml/symex" xmlns:wpg="http://schemas.microsoft.com/office/word/2010/wordprocessingGroup" xmlns:wpi="http://schemas.microsoft.com/office/word/2010/wordprocessingInk" xmlns:wne="http://schemas.microsoft.com/office/word/2006/wordml" xmlns:wps="http://schemas.microsoft.com/office/word/2010/wordprocessingShape" mc:Ignorable="w14 w15 w16se wp14">
+<w:endnotes xmlns:wpc="http://schemas.microsoft.com/office/word/2010/wordprocessingCanvas" xmlns:cx="http://schemas.microsoft.com/office/drawing/2014/chartex" xmlns:cx1="http://schemas.microsoft.com/office/drawing/2015/9/8/chartex" xmlns:cx2="http://schemas.microsoft.com/office/drawing/2015/10/21/chartex" xmlns:cx3="http://schemas.microsoft.com/office/drawing/2016/5/9/chartex" xmlns:cx4="http://schemas.microsoft.com/office/drawing/2016/5/10/chartex" xmlns:cx5="http://schemas.microsoft.com/office/drawing/2016/5/11/chartex" xmlns:cx6="http://schemas.microsoft.com/office/drawing/2016/5/12/chartex" xmlns:cx7="http://schemas.microsoft.com/office/drawing/2016/5/13/chartex" xmlns:cx8="http://schemas.microsoft.com/office/drawing/2016/5/14/chartex" xmlns:mc="http://schemas.openxmlformats.org/markup-compatibility/2006" xmlns:aink="http://schemas.microsoft.com/office/drawing/2016/ink" xmlns:am3d="http://schemas.microsoft.com/office/drawing/2017/model3d" xmlns:o="urn:schemas-microsoft-com:office:office" xmlns:oel="http://schemas.microsoft.com/office/2019/extlst" xmlns:r="http://schemas.openxmlformats.org/officeDocument/2006/relationships" xmlns:m="http://schemas.openxmlformats.org/officeDocument/2006/math" xmlns:v="urn:schemas-microsoft-com:vml" xmlns:wp14="http://schemas.microsoft.com/office/word/2010/wordprocessingDrawing" xmlns:wp="http://schemas.openxmlformats.org/drawingml/2006/wordprocessingDrawing" xmlns:w10="urn:schemas-microsoft-com:office:word" xmlns:w="http://schemas.openxmlformats.org/wordprocessingml/2006/main" xmlns:w14="http://schemas.microsoft.com/office/word/2010/wordml" xmlns:w15="http://schemas.microsoft.com/office/word/2012/wordml" xmlns:w16cex="http://schemas.microsoft.com/office/word/2018/wordml/cex" xmlns:w16cid="http://schemas.microsoft.com/office/word/2016/wordml/cid" xmlns:w16="http://schemas.microsoft.com/office/word/2018/wordml" xmlns:w16du="http://schemas.microsoft.com/office/word/2023/wordml/word16du" xmlns:w16sdtdh="http://schemas.microsoft.com/office/word/2020/wordml/sdtdatahash" xmlns:w16sdtfl="http://schemas.microsoft.com/office/word/2024/wordml/sdtformatlock" xmlns:w16se="http://schemas.microsoft.com/office/word/2015/wordml/symex" xmlns:wpg="http://schemas.microsoft.com/office/word/2010/wordprocessingGroup" xmlns:wpi="http://schemas.microsoft.com/office/word/2010/wordprocessingInk" xmlns:wne="http://schemas.microsoft.com/office/word/2006/wordml" xmlns:wps="http://schemas.microsoft.com/office/word/2010/wordprocessingShape" mc:Ignorable="w14 w15 w16se w16cid w16 w16cex w16sdtdh w16sdtfl w16du wp14">
   <w:endnote w:type="separator" w:id="-1">
     <w:p>
       <w:r>
@@ -11302,7 +10948,7 @@
 </file>
 
 <file path=word/footer1.xml><?xml version="1.0" encoding="utf-8"?>
-<w:ftr xmlns:wpc="http://schemas.microsoft.com/office/word/2010/wordprocessingCanvas" xmlns:cx="http://schemas.microsoft.com/office/drawing/2014/chartex" xmlns:mc="http://schemas.openxmlformats.org/markup-compatibility/2006" xmlns:o="urn:schemas-microsoft-com:office:office" xmlns:r="http://schemas.openxmlformats.org/officeDocument/2006/relationships" xmlns:m="http://schemas.openxmlformats.org/officeDocument/2006/math" xmlns:v="urn:schemas-microsoft-com:vml" xmlns:wp14="http://schemas.microsoft.com/office/word/2010/wordprocessingDrawing" xmlns:wp="http://schemas.openxmlformats.org/drawingml/2006/wordprocessingDrawing" xmlns:w10="urn:schemas-microsoft-com:office:word" xmlns:w="http://schemas.openxmlformats.org/wordprocessingml/2006/main" xmlns:w14="http://schemas.microsoft.com/office/word/2010/wordml" xmlns:w15="http://schemas.microsoft.com/office/word/2012/wordml" xmlns:w16se="http://schemas.microsoft.com/office/word/2015/wordml/symex" xmlns:wpg="http://schemas.microsoft.com/office/word/2010/wordprocessingGroup" xmlns:wpi="http://schemas.microsoft.com/office/word/2010/wordprocessingInk" xmlns:wne="http://schemas.microsoft.com/office/word/2006/wordml" xmlns:wps="http://schemas.microsoft.com/office/word/2010/wordprocessingShape" mc:Ignorable="w14 w15 w16se wp14">
+<w:ftr xmlns:wpc="http://schemas.microsoft.com/office/word/2010/wordprocessingCanvas" xmlns:cx="http://schemas.microsoft.com/office/drawing/2014/chartex" xmlns:cx1="http://schemas.microsoft.com/office/drawing/2015/9/8/chartex" xmlns:cx2="http://schemas.microsoft.com/office/drawing/2015/10/21/chartex" xmlns:cx3="http://schemas.microsoft.com/office/drawing/2016/5/9/chartex" xmlns:cx4="http://schemas.microsoft.com/office/drawing/2016/5/10/chartex" xmlns:cx5="http://schemas.microsoft.com/office/drawing/2016/5/11/chartex" xmlns:cx6="http://schemas.microsoft.com/office/drawing/2016/5/12/chartex" xmlns:cx7="http://schemas.microsoft.com/office/drawing/2016/5/13/chartex" xmlns:cx8="http://schemas.microsoft.com/office/drawing/2016/5/14/chartex" xmlns:mc="http://schemas.openxmlformats.org/markup-compatibility/2006" xmlns:aink="http://schemas.microsoft.com/office/drawing/2016/ink" xmlns:am3d="http://schemas.microsoft.com/office/drawing/2017/model3d" xmlns:o="urn:schemas-microsoft-com:office:office" xmlns:oel="http://schemas.microsoft.com/office/2019/extlst" xmlns:r="http://schemas.openxmlformats.org/officeDocument/2006/relationships" xmlns:m="http://schemas.openxmlformats.org/officeDocument/2006/math" xmlns:v="urn:schemas-microsoft-com:vml" xmlns:wp14="http://schemas.microsoft.com/office/word/2010/wordprocessingDrawing" xmlns:wp="http://schemas.openxmlformats.org/drawingml/2006/wordprocessingDrawing" xmlns:w10="urn:schemas-microsoft-com:office:word" xmlns:w="http://schemas.openxmlformats.org/wordprocessingml/2006/main" xmlns:w14="http://schemas.microsoft.com/office/word/2010/wordml" xmlns:w15="http://schemas.microsoft.com/office/word/2012/wordml" xmlns:w16cex="http://schemas.microsoft.com/office/word/2018/wordml/cex" xmlns:w16cid="http://schemas.microsoft.com/office/word/2016/wordml/cid" xmlns:w16="http://schemas.microsoft.com/office/word/2018/wordml" xmlns:w16du="http://schemas.microsoft.com/office/word/2023/wordml/word16du" xmlns:w16sdtdh="http://schemas.microsoft.com/office/word/2020/wordml/sdtdatahash" xmlns:w16sdtfl="http://schemas.microsoft.com/office/word/2024/wordml/sdtformatlock" xmlns:w16se="http://schemas.microsoft.com/office/word/2015/wordml/symex" xmlns:wpg="http://schemas.microsoft.com/office/word/2010/wordprocessingGroup" xmlns:wpi="http://schemas.microsoft.com/office/word/2010/wordprocessingInk" xmlns:wne="http://schemas.microsoft.com/office/word/2006/wordml" xmlns:wps="http://schemas.microsoft.com/office/word/2010/wordprocessingShape" mc:Ignorable="w14 w15 w16se w16cid w16 w16cex w16sdtdh w16sdtfl w16du wp14">
   <w:p>
     <w:pPr>
       <w:bidi w:val="0"/>
@@ -11353,7 +10999,7 @@
 </file>
 
 <file path=word/footer2.xml><?xml version="1.0" encoding="utf-8"?>
-<w:ftr xmlns:wpc="http://schemas.microsoft.com/office/word/2010/wordprocessingCanvas" xmlns:cx="http://schemas.microsoft.com/office/drawing/2014/chartex" xmlns:mc="http://schemas.openxmlformats.org/markup-compatibility/2006" xmlns:o="urn:schemas-microsoft-com:office:office" xmlns:r="http://schemas.openxmlformats.org/officeDocument/2006/relationships" xmlns:m="http://schemas.openxmlformats.org/officeDocument/2006/math" xmlns:v="urn:schemas-microsoft-com:vml" xmlns:wp14="http://schemas.microsoft.com/office/word/2010/wordprocessingDrawing" xmlns:wp="http://schemas.openxmlformats.org/drawingml/2006/wordprocessingDrawing" xmlns:w10="urn:schemas-microsoft-com:office:word" xmlns:w="http://schemas.openxmlformats.org/wordprocessingml/2006/main" xmlns:w14="http://schemas.microsoft.com/office/word/2010/wordml" xmlns:w15="http://schemas.microsoft.com/office/word/2012/wordml" xmlns:w16se="http://schemas.microsoft.com/office/word/2015/wordml/symex" xmlns:wpg="http://schemas.microsoft.com/office/word/2010/wordprocessingGroup" xmlns:wpi="http://schemas.microsoft.com/office/word/2010/wordprocessingInk" xmlns:wne="http://schemas.microsoft.com/office/word/2006/wordml" xmlns:wps="http://schemas.microsoft.com/office/word/2010/wordprocessingShape" mc:Ignorable="w14 w15 w16se wp14">
+<w:ftr xmlns:wpc="http://schemas.microsoft.com/office/word/2010/wordprocessingCanvas" xmlns:cx="http://schemas.microsoft.com/office/drawing/2014/chartex" xmlns:cx1="http://schemas.microsoft.com/office/drawing/2015/9/8/chartex" xmlns:cx2="http://schemas.microsoft.com/office/drawing/2015/10/21/chartex" xmlns:cx3="http://schemas.microsoft.com/office/drawing/2016/5/9/chartex" xmlns:cx4="http://schemas.microsoft.com/office/drawing/2016/5/10/chartex" xmlns:cx5="http://schemas.microsoft.com/office/drawing/2016/5/11/chartex" xmlns:cx6="http://schemas.microsoft.com/office/drawing/2016/5/12/chartex" xmlns:cx7="http://schemas.microsoft.com/office/drawing/2016/5/13/chartex" xmlns:cx8="http://schemas.microsoft.com/office/drawing/2016/5/14/chartex" xmlns:mc="http://schemas.openxmlformats.org/markup-compatibility/2006" xmlns:aink="http://schemas.microsoft.com/office/drawing/2016/ink" xmlns:am3d="http://schemas.microsoft.com/office/drawing/2017/model3d" xmlns:o="urn:schemas-microsoft-com:office:office" xmlns:oel="http://schemas.microsoft.com/office/2019/extlst" xmlns:r="http://schemas.openxmlformats.org/officeDocument/2006/relationships" xmlns:m="http://schemas.openxmlformats.org/officeDocument/2006/math" xmlns:v="urn:schemas-microsoft-com:vml" xmlns:wp14="http://schemas.microsoft.com/office/word/2010/wordprocessingDrawing" xmlns:wp="http://schemas.openxmlformats.org/drawingml/2006/wordprocessingDrawing" xmlns:w10="urn:schemas-microsoft-com:office:word" xmlns:w="http://schemas.openxmlformats.org/wordprocessingml/2006/main" xmlns:w14="http://schemas.microsoft.com/office/word/2010/wordml" xmlns:w15="http://schemas.microsoft.com/office/word/2012/wordml" xmlns:w16cex="http://schemas.microsoft.com/office/word/2018/wordml/cex" xmlns:w16cid="http://schemas.microsoft.com/office/word/2016/wordml/cid" xmlns:w16="http://schemas.microsoft.com/office/word/2018/wordml" xmlns:w16du="http://schemas.microsoft.com/office/word/2023/wordml/word16du" xmlns:w16sdtdh="http://schemas.microsoft.com/office/word/2020/wordml/sdtdatahash" xmlns:w16sdtfl="http://schemas.microsoft.com/office/word/2024/wordml/sdtformatlock" xmlns:w16se="http://schemas.microsoft.com/office/word/2015/wordml/symex" xmlns:wpg="http://schemas.microsoft.com/office/word/2010/wordprocessingGroup" xmlns:wpi="http://schemas.microsoft.com/office/word/2010/wordprocessingInk" xmlns:wne="http://schemas.microsoft.com/office/word/2006/wordml" xmlns:wps="http://schemas.microsoft.com/office/word/2010/wordprocessingShape" mc:Ignorable="w14 w15 w16se w16cid w16 w16cex w16sdtdh w16sdtfl w16du wp14">
   <w:p>
     <w:pPr>
       <w:bidi w:val="0"/>
@@ -11366,7 +11012,7 @@
 </file>
 
 <file path=word/footer3.xml><?xml version="1.0" encoding="utf-8"?>
-<w:ftr xmlns:wpc="http://schemas.microsoft.com/office/word/2010/wordprocessingCanvas" xmlns:cx="http://schemas.microsoft.com/office/drawing/2014/chartex" xmlns:mc="http://schemas.openxmlformats.org/markup-compatibility/2006" xmlns:o="urn:schemas-microsoft-com:office:office" xmlns:r="http://schemas.openxmlformats.org/officeDocument/2006/relationships" xmlns:m="http://schemas.openxmlformats.org/officeDocument/2006/math" xmlns:v="urn:schemas-microsoft-com:vml" xmlns:wp14="http://schemas.microsoft.com/office/word/2010/wordprocessingDrawing" xmlns:wp="http://schemas.openxmlformats.org/drawingml/2006/wordprocessingDrawing" xmlns:w10="urn:schemas-microsoft-com:office:word" xmlns:w="http://schemas.openxmlformats.org/wordprocessingml/2006/main" xmlns:w14="http://schemas.microsoft.com/office/word/2010/wordml" xmlns:w15="http://schemas.microsoft.com/office/word/2012/wordml" xmlns:w16se="http://schemas.microsoft.com/office/word/2015/wordml/symex" xmlns:wpg="http://schemas.microsoft.com/office/word/2010/wordprocessingGroup" xmlns:wpi="http://schemas.microsoft.com/office/word/2010/wordprocessingInk" xmlns:wne="http://schemas.microsoft.com/office/word/2006/wordml" xmlns:wps="http://schemas.microsoft.com/office/word/2010/wordprocessingShape" mc:Ignorable="w14 w15 w16se wp14">
+<w:ftr xmlns:wpc="http://schemas.microsoft.com/office/word/2010/wordprocessingCanvas" xmlns:cx="http://schemas.microsoft.com/office/drawing/2014/chartex" xmlns:cx1="http://schemas.microsoft.com/office/drawing/2015/9/8/chartex" xmlns:cx2="http://schemas.microsoft.com/office/drawing/2015/10/21/chartex" xmlns:cx3="http://schemas.microsoft.com/office/drawing/2016/5/9/chartex" xmlns:cx4="http://schemas.microsoft.com/office/drawing/2016/5/10/chartex" xmlns:cx5="http://schemas.microsoft.com/office/drawing/2016/5/11/chartex" xmlns:cx6="http://schemas.microsoft.com/office/drawing/2016/5/12/chartex" xmlns:cx7="http://schemas.microsoft.com/office/drawing/2016/5/13/chartex" xmlns:cx8="http://schemas.microsoft.com/office/drawing/2016/5/14/chartex" xmlns:mc="http://schemas.openxmlformats.org/markup-compatibility/2006" xmlns:aink="http://schemas.microsoft.com/office/drawing/2016/ink" xmlns:am3d="http://schemas.microsoft.com/office/drawing/2017/model3d" xmlns:o="urn:schemas-microsoft-com:office:office" xmlns:oel="http://schemas.microsoft.com/office/2019/extlst" xmlns:r="http://schemas.openxmlformats.org/officeDocument/2006/relationships" xmlns:m="http://schemas.openxmlformats.org/officeDocument/2006/math" xmlns:v="urn:schemas-microsoft-com:vml" xmlns:wp14="http://schemas.microsoft.com/office/word/2010/wordprocessingDrawing" xmlns:wp="http://schemas.openxmlformats.org/drawingml/2006/wordprocessingDrawing" xmlns:w10="urn:schemas-microsoft-com:office:word" xmlns:w="http://schemas.openxmlformats.org/wordprocessingml/2006/main" xmlns:w14="http://schemas.microsoft.com/office/word/2010/wordml" xmlns:w15="http://schemas.microsoft.com/office/word/2012/wordml" xmlns:w16cex="http://schemas.microsoft.com/office/word/2018/wordml/cex" xmlns:w16cid="http://schemas.microsoft.com/office/word/2016/wordml/cid" xmlns:w16="http://schemas.microsoft.com/office/word/2018/wordml" xmlns:w16du="http://schemas.microsoft.com/office/word/2023/wordml/word16du" xmlns:w16sdtdh="http://schemas.microsoft.com/office/word/2020/wordml/sdtdatahash" xmlns:w16sdtfl="http://schemas.microsoft.com/office/word/2024/wordml/sdtformatlock" xmlns:w16se="http://schemas.microsoft.com/office/word/2015/wordml/symex" xmlns:wpg="http://schemas.microsoft.com/office/word/2010/wordprocessingGroup" xmlns:wpi="http://schemas.microsoft.com/office/word/2010/wordprocessingInk" xmlns:wne="http://schemas.microsoft.com/office/word/2006/wordml" xmlns:wps="http://schemas.microsoft.com/office/word/2010/wordprocessingShape" mc:Ignorable="w14 w15 w16se w16cid w16 w16cex w16sdtdh w16sdtfl w16du wp14">
   <w:p>
     <w:pPr>
       <w:bidi w:val="0"/>
@@ -11376,7 +11022,7 @@
 </file>
 
 <file path=word/footnotes.xml><?xml version="1.0" encoding="utf-8"?>
-<w:footnotes xmlns:wpc="http://schemas.microsoft.com/office/word/2010/wordprocessingCanvas" xmlns:cx="http://schemas.microsoft.com/office/drawing/2014/chartex" xmlns:mc="http://schemas.openxmlformats.org/markup-compatibility/2006" xmlns:o="urn:schemas-microsoft-com:office:office" xmlns:r="http://schemas.openxmlformats.org/officeDocument/2006/relationships" xmlns:m="http://schemas.openxmlformats.org/officeDocument/2006/math" xmlns:v="urn:schemas-microsoft-com:vml" xmlns:wp14="http://schemas.microsoft.com/office/word/2010/wordprocessingDrawing" xmlns:wp="http://schemas.openxmlformats.org/drawingml/2006/wordprocessingDrawing" xmlns:w10="urn:schemas-microsoft-com:office:word" xmlns:w="http://schemas.openxmlformats.org/wordprocessingml/2006/main" xmlns:w14="http://schemas.microsoft.com/office/word/2010/wordml" xmlns:w15="http://schemas.microsoft.com/office/word/2012/wordml" xmlns:w16se="http://schemas.microsoft.com/office/word/2015/wordml/symex" xmlns:wpg="http://schemas.microsoft.com/office/word/2010/wordprocessingGroup" xmlns:wpi="http://schemas.microsoft.com/office/word/2010/wordprocessingInk" xmlns:wne="http://schemas.microsoft.com/office/word/2006/wordml" xmlns:wps="http://schemas.microsoft.com/office/word/2010/wordprocessingShape" mc:Ignorable="w14 w15 w16se wp14">
+<w:footnotes xmlns:wpc="http://schemas.microsoft.com/office/word/2010/wordprocessingCanvas" xmlns:cx="http://schemas.microsoft.com/office/drawing/2014/chartex" xmlns:cx1="http://schemas.microsoft.com/office/drawing/2015/9/8/chartex" xmlns:cx2="http://schemas.microsoft.com/office/drawing/2015/10/21/chartex" xmlns:cx3="http://schemas.microsoft.com/office/drawing/2016/5/9/chartex" xmlns:cx4="http://schemas.microsoft.com/office/drawing/2016/5/10/chartex" xmlns:cx5="http://schemas.microsoft.com/office/drawing/2016/5/11/chartex" xmlns:cx6="http://schemas.microsoft.com/office/drawing/2016/5/12/chartex" xmlns:cx7="http://schemas.microsoft.com/office/drawing/2016/5/13/chartex" xmlns:cx8="http://schemas.microsoft.com/office/drawing/2016/5/14/chartex" xmlns:mc="http://schemas.openxmlformats.org/markup-compatibility/2006" xmlns:aink="http://schemas.microsoft.com/office/drawing/2016/ink" xmlns:am3d="http://schemas.microsoft.com/office/drawing/2017/model3d" xmlns:o="urn:schemas-microsoft-com:office:office" xmlns:oel="http://schemas.microsoft.com/office/2019/extlst" xmlns:r="http://schemas.openxmlformats.org/officeDocument/2006/relationships" xmlns:m="http://schemas.openxmlformats.org/officeDocument/2006/math" xmlns:v="urn:schemas-microsoft-com:vml" xmlns:wp14="http://schemas.microsoft.com/office/word/2010/wordprocessingDrawing" xmlns:wp="http://schemas.openxmlformats.org/drawingml/2006/wordprocessingDrawing" xmlns:w10="urn:schemas-microsoft-com:office:word" xmlns:w="http://schemas.openxmlformats.org/wordprocessingml/2006/main" xmlns:w14="http://schemas.microsoft.com/office/word/2010/wordml" xmlns:w15="http://schemas.microsoft.com/office/word/2012/wordml" xmlns:w16cex="http://schemas.microsoft.com/office/word/2018/wordml/cex" xmlns:w16cid="http://schemas.microsoft.com/office/word/2016/wordml/cid" xmlns:w16="http://schemas.microsoft.com/office/word/2018/wordml" xmlns:w16du="http://schemas.microsoft.com/office/word/2023/wordml/word16du" xmlns:w16sdtdh="http://schemas.microsoft.com/office/word/2020/wordml/sdtdatahash" xmlns:w16sdtfl="http://schemas.microsoft.com/office/word/2024/wordml/sdtformatlock" xmlns:w16se="http://schemas.microsoft.com/office/word/2015/wordml/symex" xmlns:wpg="http://schemas.microsoft.com/office/word/2010/wordprocessingGroup" xmlns:wpi="http://schemas.microsoft.com/office/word/2010/wordprocessingInk" xmlns:wne="http://schemas.microsoft.com/office/word/2006/wordml" xmlns:wps="http://schemas.microsoft.com/office/word/2010/wordprocessingShape" mc:Ignorable="w14 w15 w16se w16cid w16 w16cex w16sdtdh w16sdtfl w16du wp14">
   <w:footnote w:type="separator" w:id="-1">
     <w:p>
       <w:r>
@@ -11395,7 +11041,7 @@
 </file>
 
 <file path=word/numbering.xml><?xml version="1.0" encoding="utf-8"?>
-<w:numbering xmlns:wpc="http://schemas.microsoft.com/office/word/2010/wordprocessingCanvas" xmlns:cx="http://schemas.microsoft.com/office/drawing/2014/chartex" xmlns:mc="http://schemas.openxmlformats.org/markup-compatibility/2006" xmlns:o="urn:schemas-microsoft-com:office:office" xmlns:r="http://schemas.openxmlformats.org/officeDocument/2006/relationships" xmlns:m="http://schemas.openxmlformats.org/officeDocument/2006/math" xmlns:v="urn:schemas-microsoft-com:vml" xmlns:wp14="http://schemas.microsoft.com/office/word/2010/wordprocessingDrawing" xmlns:wp="http://schemas.openxmlformats.org/drawingml/2006/wordprocessingDrawing" xmlns:w10="urn:schemas-microsoft-com:office:word" xmlns:w="http://schemas.openxmlformats.org/wordprocessingml/2006/main" xmlns:w14="http://schemas.microsoft.com/office/word/2010/wordml" xmlns:w15="http://schemas.microsoft.com/office/word/2012/wordml" xmlns:w16se="http://schemas.microsoft.com/office/word/2015/wordml/symex" xmlns:wpg="http://schemas.microsoft.com/office/word/2010/wordprocessingGroup" xmlns:wpi="http://schemas.microsoft.com/office/word/2010/wordprocessingInk" xmlns:wne="http://schemas.microsoft.com/office/word/2006/wordml" xmlns:wps="http://schemas.microsoft.com/office/word/2010/wordprocessingShape" mc:Ignorable="w14 w15 w16se wp14">
+<w:numbering xmlns:wpc="http://schemas.microsoft.com/office/word/2010/wordprocessingCanvas" xmlns:cx="http://schemas.microsoft.com/office/drawing/2014/chartex" xmlns:cx1="http://schemas.microsoft.com/office/drawing/2015/9/8/chartex" xmlns:cx2="http://schemas.microsoft.com/office/drawing/2015/10/21/chartex" xmlns:cx3="http://schemas.microsoft.com/office/drawing/2016/5/9/chartex" xmlns:cx4="http://schemas.microsoft.com/office/drawing/2016/5/10/chartex" xmlns:cx5="http://schemas.microsoft.com/office/drawing/2016/5/11/chartex" xmlns:cx6="http://schemas.microsoft.com/office/drawing/2016/5/12/chartex" xmlns:cx7="http://schemas.microsoft.com/office/drawing/2016/5/13/chartex" xmlns:cx8="http://schemas.microsoft.com/office/drawing/2016/5/14/chartex" xmlns:mc="http://schemas.openxmlformats.org/markup-compatibility/2006" xmlns:aink="http://schemas.microsoft.com/office/drawing/2016/ink" xmlns:am3d="http://schemas.microsoft.com/office/drawing/2017/model3d" xmlns:o="urn:schemas-microsoft-com:office:office" xmlns:oel="http://schemas.microsoft.com/office/2019/extlst" xmlns:r="http://schemas.openxmlformats.org/officeDocument/2006/relationships" xmlns:m="http://schemas.openxmlformats.org/officeDocument/2006/math" xmlns:v="urn:schemas-microsoft-com:vml" xmlns:wp14="http://schemas.microsoft.com/office/word/2010/wordprocessingDrawing" xmlns:wp="http://schemas.openxmlformats.org/drawingml/2006/wordprocessingDrawing" xmlns:w10="urn:schemas-microsoft-com:office:word" xmlns:w="http://schemas.openxmlformats.org/wordprocessingml/2006/main" xmlns:w14="http://schemas.microsoft.com/office/word/2010/wordml" xmlns:w15="http://schemas.microsoft.com/office/word/2012/wordml" xmlns:w16cex="http://schemas.microsoft.com/office/word/2018/wordml/cex" xmlns:w16cid="http://schemas.microsoft.com/office/word/2016/wordml/cid" xmlns:w16="http://schemas.microsoft.com/office/word/2018/wordml" xmlns:w16du="http://schemas.microsoft.com/office/word/2023/wordml/word16du" xmlns:w16sdtdh="http://schemas.microsoft.com/office/word/2020/wordml/sdtdatahash" xmlns:w16sdtfl="http://schemas.microsoft.com/office/word/2024/wordml/sdtformatlock" xmlns:w16se="http://schemas.microsoft.com/office/word/2015/wordml/symex" xmlns:wpg="http://schemas.microsoft.com/office/word/2010/wordprocessingGroup" xmlns:wpi="http://schemas.microsoft.com/office/word/2010/wordprocessingInk" xmlns:wne="http://schemas.microsoft.com/office/word/2006/wordml" xmlns:wps="http://schemas.microsoft.com/office/word/2010/wordprocessingShape" mc:Ignorable="w14 w15 w16se w16cid w16 w16cex w16sdtdh w16sdtfl w16du wp14">
   <w:abstractNum w:abstractNumId="0" w15:restartNumberingAfterBreak="0">
     <w:nsid w:val="1A6951CE"/>
     <w:multiLevelType w:val="hybridMultilevel"/>
@@ -11807,7 +11453,7 @@
     <w:lvl w:ilvl="0">
       <w:start w:val="1"/>
       <w:numFmt w:val="decimal"/>
-      <w:pStyle w:val="1"/>
+      <w:pStyle w:val="Heading1"/>
       <w:lvlText w:val="%1."/>
       <w:lvlJc w:val="left"/>
       <w:pPr>
@@ -11832,7 +11478,7 @@
     <w:lvl w:ilvl="1">
       <w:start w:val="1"/>
       <w:numFmt w:val="decimal"/>
-      <w:pStyle w:val="2"/>
+      <w:pStyle w:val="Heading2"/>
       <w:lvlText w:val="%1.%2."/>
       <w:lvlJc w:val="left"/>
       <w:pPr>
@@ -12240,7 +11886,7 @@
     <w:lvl w:ilvl="0" w:tplc="7C649374">
       <w:start w:val="1"/>
       <w:numFmt w:val="hebrew1"/>
-      <w:pStyle w:val="3"/>
+      <w:pStyle w:val="Heading3"/>
       <w:lvlText w:val="%1."/>
       <w:lvlJc w:val="left"/>
       <w:pPr>
@@ -12455,28 +12101,28 @@
       </w:rPr>
     </w:lvl>
   </w:abstractNum>
-  <w:num w:numId="1">
+  <w:num w:numId="1" w16cid:durableId="1501893031">
     <w:abstractNumId w:val="7"/>
   </w:num>
-  <w:num w:numId="2">
+  <w:num w:numId="2" w16cid:durableId="444009921">
     <w:abstractNumId w:val="4"/>
   </w:num>
-  <w:num w:numId="3">
+  <w:num w:numId="3" w16cid:durableId="1423180635">
     <w:abstractNumId w:val="3"/>
   </w:num>
-  <w:num w:numId="4">
+  <w:num w:numId="4" w16cid:durableId="635186175">
     <w:abstractNumId w:val="1"/>
   </w:num>
-  <w:num w:numId="5">
+  <w:num w:numId="5" w16cid:durableId="478154325">
     <w:abstractNumId w:val="2"/>
   </w:num>
-  <w:num w:numId="6">
+  <w:num w:numId="6" w16cid:durableId="1557620792">
     <w:abstractNumId w:val="6"/>
   </w:num>
-  <w:num w:numId="7">
+  <w:num w:numId="7" w16cid:durableId="1565601675">
     <w:abstractNumId w:val="5"/>
   </w:num>
-  <w:num w:numId="8">
+  <w:num w:numId="8" w16cid:durableId="1348173746">
     <w:abstractNumId w:val="0"/>
   </w:num>
   <w:numIdMacAtCleanup w:val="5"/>
@@ -12484,7 +12130,7 @@
 </file>
 
 <file path=word/styles.xml><?xml version="1.0" encoding="utf-8"?>
-<w:styles xmlns:mc="http://schemas.openxmlformats.org/markup-compatibility/2006" xmlns:r="http://schemas.openxmlformats.org/officeDocument/2006/relationships" xmlns:w="http://schemas.openxmlformats.org/wordprocessingml/2006/main" xmlns:w14="http://schemas.microsoft.com/office/word/2010/wordml" xmlns:w15="http://schemas.microsoft.com/office/word/2012/wordml" xmlns:w16se="http://schemas.microsoft.com/office/word/2015/wordml/symex" mc:Ignorable="w14 w15 w16se">
+<w:styles xmlns:mc="http://schemas.openxmlformats.org/markup-compatibility/2006" xmlns:r="http://schemas.openxmlformats.org/officeDocument/2006/relationships" xmlns:w="http://schemas.openxmlformats.org/wordprocessingml/2006/main" xmlns:w14="http://schemas.microsoft.com/office/word/2010/wordml" xmlns:w15="http://schemas.microsoft.com/office/word/2012/wordml" xmlns:w16cex="http://schemas.microsoft.com/office/word/2018/wordml/cex" xmlns:w16cid="http://schemas.microsoft.com/office/word/2016/wordml/cid" xmlns:w16="http://schemas.microsoft.com/office/word/2018/wordml" xmlns:w16du="http://schemas.microsoft.com/office/word/2023/wordml/word16du" xmlns:w16sdtdh="http://schemas.microsoft.com/office/word/2020/wordml/sdtdatahash" xmlns:w16sdtfl="http://schemas.microsoft.com/office/word/2024/wordml/sdtformatlock" xmlns:w16se="http://schemas.microsoft.com/office/word/2015/wordml/symex" mc:Ignorable="w14 w15 w16se w16cid w16 w16cex w16sdtdh w16sdtfl w16du">
   <w:docDefaults>
     <w:rPrDefault>
       <w:rPr>
@@ -12500,7 +12146,7 @@
       </w:pPr>
     </w:pPrDefault>
   </w:docDefaults>
-  <w:latentStyles w:defLockedState="0" w:defUIPriority="99" w:defSemiHidden="0" w:defUnhideWhenUsed="0" w:defQFormat="0" w:count="371">
+  <w:latentStyles w:defLockedState="0" w:defUIPriority="99" w:defSemiHidden="0" w:defUnhideWhenUsed="0" w:defQFormat="0" w:count="376">
     <w:lsdException w:name="Normal" w:uiPriority="0" w:qFormat="1"/>
     <w:lsdException w:name="heading 1" w:uiPriority="9" w:qFormat="1"/>
     <w:lsdException w:name="heading 2" w:semiHidden="1" w:uiPriority="9" w:unhideWhenUsed="1" w:qFormat="1"/>
@@ -12872,8 +12518,13 @@
     <w:lsdException w:name="List Table 5 Dark Accent 6" w:uiPriority="50"/>
     <w:lsdException w:name="List Table 6 Colorful Accent 6" w:uiPriority="51"/>
     <w:lsdException w:name="List Table 7 Colorful Accent 6" w:uiPriority="52"/>
+    <w:lsdException w:name="Mention" w:semiHidden="1" w:unhideWhenUsed="1"/>
+    <w:lsdException w:name="Smart Hyperlink" w:semiHidden="1" w:unhideWhenUsed="1"/>
+    <w:lsdException w:name="Hashtag" w:semiHidden="1" w:unhideWhenUsed="1"/>
+    <w:lsdException w:name="Unresolved Mention" w:semiHidden="1" w:unhideWhenUsed="1"/>
+    <w:lsdException w:name="Smart Link" w:semiHidden="1" w:unhideWhenUsed="1"/>
   </w:latentStyles>
-  <w:style w:type="paragraph" w:default="1" w:styleId="a">
+  <w:style w:type="paragraph" w:default="1" w:styleId="Normal">
     <w:name w:val="Normal"/>
     <w:qFormat/>
     <w:rsid w:val="00A5223E"/>
@@ -12889,11 +12540,11 @@
       <w:szCs w:val="28"/>
     </w:rPr>
   </w:style>
-  <w:style w:type="paragraph" w:styleId="1">
+  <w:style w:type="paragraph" w:styleId="Heading1">
     <w:name w:val="heading 1"/>
-    <w:basedOn w:val="a"/>
-    <w:next w:val="a"/>
-    <w:link w:val="10"/>
+    <w:basedOn w:val="Normal"/>
+    <w:next w:val="Normal"/>
+    <w:link w:val="Heading1Char"/>
     <w:uiPriority w:val="9"/>
     <w:qFormat/>
     <w:rsid w:val="001F4C7D"/>
@@ -12911,11 +12562,11 @@
       <w:szCs w:val="26"/>
     </w:rPr>
   </w:style>
-  <w:style w:type="paragraph" w:styleId="2">
+  <w:style w:type="paragraph" w:styleId="Heading2">
     <w:name w:val="heading 2"/>
-    <w:basedOn w:val="a"/>
-    <w:next w:val="a"/>
-    <w:link w:val="20"/>
+    <w:basedOn w:val="Normal"/>
+    <w:next w:val="Normal"/>
+    <w:link w:val="Heading2Char"/>
     <w:uiPriority w:val="9"/>
     <w:unhideWhenUsed/>
     <w:qFormat/>
@@ -12933,11 +12584,11 @@
       <w:szCs w:val="26"/>
     </w:rPr>
   </w:style>
-  <w:style w:type="paragraph" w:styleId="3">
+  <w:style w:type="paragraph" w:styleId="Heading3">
     <w:name w:val="heading 3"/>
-    <w:basedOn w:val="a"/>
-    <w:next w:val="a"/>
-    <w:link w:val="30"/>
+    <w:basedOn w:val="Normal"/>
+    <w:next w:val="Normal"/>
+    <w:link w:val="Heading3Char"/>
     <w:uiPriority w:val="9"/>
     <w:unhideWhenUsed/>
     <w:qFormat/>
@@ -12956,13 +12607,13 @@
       <w:u w:val="single" w:color="000000"/>
     </w:rPr>
   </w:style>
-  <w:style w:type="character" w:default="1" w:styleId="a0">
+  <w:style w:type="character" w:default="1" w:styleId="DefaultParagraphFont">
     <w:name w:val="Default Paragraph Font"/>
     <w:uiPriority w:val="1"/>
     <w:semiHidden/>
     <w:unhideWhenUsed/>
   </w:style>
-  <w:style w:type="table" w:default="1" w:styleId="a1">
+  <w:style w:type="table" w:default="1" w:styleId="TableNormal">
     <w:name w:val="Normal Table"/>
     <w:uiPriority w:val="99"/>
     <w:semiHidden/>
@@ -12977,7 +12628,7 @@
       </w:tblCellMar>
     </w:tblPr>
   </w:style>
-  <w:style w:type="numbering" w:default="1" w:styleId="a2">
+  <w:style w:type="numbering" w:default="1" w:styleId="NoList">
     <w:name w:val="No List"/>
     <w:uiPriority w:val="99"/>
     <w:semiHidden/>
@@ -12997,9 +12648,9 @@
       </w:tblCellMar>
     </w:tblPr>
   </w:style>
-  <w:style w:type="paragraph" w:styleId="a3">
+  <w:style w:type="paragraph" w:styleId="ListParagraph">
     <w:name w:val="List Paragraph"/>
-    <w:basedOn w:val="a"/>
+    <w:basedOn w:val="Normal"/>
     <w:uiPriority w:val="34"/>
     <w:qFormat/>
     <w:rsid w:val="00CC3D20"/>
@@ -13014,10 +12665,10 @@
       <w:sz w:val="22"/>
     </w:rPr>
   </w:style>
-  <w:style w:type="paragraph" w:styleId="a4">
+  <w:style w:type="paragraph" w:styleId="Header">
     <w:name w:val="header"/>
-    <w:basedOn w:val="a"/>
-    <w:link w:val="a5"/>
+    <w:basedOn w:val="Normal"/>
+    <w:link w:val="HeaderChar"/>
     <w:uiPriority w:val="99"/>
     <w:unhideWhenUsed/>
     <w:rsid w:val="00F25502"/>
@@ -13029,10 +12680,10 @@
       <w:spacing w:line="240" w:lineRule="auto"/>
     </w:pPr>
   </w:style>
-  <w:style w:type="character" w:customStyle="1" w:styleId="a5">
-    <w:name w:val="כותרת עליונה תו"/>
-    <w:basedOn w:val="a0"/>
-    <w:link w:val="a4"/>
+  <w:style w:type="character" w:customStyle="1" w:styleId="HeaderChar">
+    <w:name w:val="Header Char"/>
+    <w:basedOn w:val="DefaultParagraphFont"/>
+    <w:link w:val="Header"/>
     <w:uiPriority w:val="99"/>
     <w:rsid w:val="00F25502"/>
     <w:rPr>
@@ -13041,9 +12692,9 @@
       <w:sz w:val="26"/>
     </w:rPr>
   </w:style>
-  <w:style w:type="table" w:styleId="a6">
+  <w:style w:type="table" w:styleId="TableGrid0">
     <w:name w:val="Table Grid"/>
-    <w:basedOn w:val="a1"/>
+    <w:basedOn w:val="TableNormal"/>
     <w:uiPriority w:val="39"/>
     <w:rsid w:val="00E015AA"/>
     <w:pPr>
@@ -13062,7 +12713,7 @@
   </w:style>
   <w:style w:type="character" w:styleId="Hyperlink">
     <w:name w:val="Hyperlink"/>
-    <w:basedOn w:val="a0"/>
+    <w:basedOn w:val="DefaultParagraphFont"/>
     <w:uiPriority w:val="99"/>
     <w:unhideWhenUsed/>
     <w:rsid w:val="000D261B"/>
@@ -13071,10 +12722,10 @@
       <w:u w:val="single"/>
     </w:rPr>
   </w:style>
-  <w:style w:type="paragraph" w:styleId="a7">
+  <w:style w:type="paragraph" w:styleId="BalloonText">
     <w:name w:val="Balloon Text"/>
-    <w:basedOn w:val="a"/>
-    <w:link w:val="a8"/>
+    <w:basedOn w:val="Normal"/>
+    <w:link w:val="BalloonTextChar"/>
     <w:uiPriority w:val="99"/>
     <w:semiHidden/>
     <w:unhideWhenUsed/>
@@ -13088,10 +12739,10 @@
       <w:szCs w:val="16"/>
     </w:rPr>
   </w:style>
-  <w:style w:type="character" w:customStyle="1" w:styleId="a8">
-    <w:name w:val="טקסט בלונים תו"/>
-    <w:basedOn w:val="a0"/>
-    <w:link w:val="a7"/>
+  <w:style w:type="character" w:customStyle="1" w:styleId="BalloonTextChar">
+    <w:name w:val="Balloon Text Char"/>
+    <w:basedOn w:val="DefaultParagraphFont"/>
+    <w:link w:val="BalloonText"/>
     <w:uiPriority w:val="99"/>
     <w:semiHidden/>
     <w:rsid w:val="00F8613E"/>
@@ -13102,10 +12753,10 @@
       <w:szCs w:val="16"/>
     </w:rPr>
   </w:style>
-  <w:style w:type="paragraph" w:styleId="HTML">
+  <w:style w:type="paragraph" w:styleId="HTMLPreformatted">
     <w:name w:val="HTML Preformatted"/>
-    <w:basedOn w:val="a"/>
-    <w:link w:val="HTML0"/>
+    <w:basedOn w:val="Normal"/>
+    <w:link w:val="HTMLPreformattedChar"/>
     <w:uiPriority w:val="99"/>
     <w:semiHidden/>
     <w:unhideWhenUsed/>
@@ -13140,10 +12791,10 @@
       <w:szCs w:val="20"/>
     </w:rPr>
   </w:style>
-  <w:style w:type="character" w:customStyle="1" w:styleId="HTML0">
-    <w:name w:val="HTML מעוצב מראש תו"/>
-    <w:basedOn w:val="a0"/>
-    <w:link w:val="HTML"/>
+  <w:style w:type="character" w:customStyle="1" w:styleId="HTMLPreformattedChar">
+    <w:name w:val="HTML Preformatted Char"/>
+    <w:basedOn w:val="DefaultParagraphFont"/>
+    <w:link w:val="HTMLPreformatted"/>
     <w:uiPriority w:val="99"/>
     <w:semiHidden/>
     <w:rsid w:val="00F83B4F"/>
@@ -13153,10 +12804,10 @@
       <w:szCs w:val="20"/>
     </w:rPr>
   </w:style>
-  <w:style w:type="character" w:customStyle="1" w:styleId="10">
-    <w:name w:val="כותרת 1 תו"/>
-    <w:basedOn w:val="a0"/>
-    <w:link w:val="1"/>
+  <w:style w:type="character" w:customStyle="1" w:styleId="Heading1Char">
+    <w:name w:val="Heading 1 Char"/>
+    <w:basedOn w:val="DefaultParagraphFont"/>
+    <w:link w:val="Heading1"/>
     <w:uiPriority w:val="9"/>
     <w:rsid w:val="001F4C7D"/>
     <w:rPr>
@@ -13168,10 +12819,10 @@
       <w:szCs w:val="26"/>
     </w:rPr>
   </w:style>
-  <w:style w:type="character" w:customStyle="1" w:styleId="20">
-    <w:name w:val="כותרת 2 תו"/>
-    <w:basedOn w:val="a0"/>
-    <w:link w:val="2"/>
+  <w:style w:type="character" w:customStyle="1" w:styleId="Heading2Char">
+    <w:name w:val="Heading 2 Char"/>
+    <w:basedOn w:val="DefaultParagraphFont"/>
+    <w:link w:val="Heading2"/>
     <w:uiPriority w:val="9"/>
     <w:rsid w:val="001F4C7D"/>
     <w:rPr>
@@ -13181,10 +12832,10 @@
       <w:szCs w:val="26"/>
     </w:rPr>
   </w:style>
-  <w:style w:type="character" w:customStyle="1" w:styleId="30">
-    <w:name w:val="כותרת 3 תו"/>
-    <w:basedOn w:val="a0"/>
-    <w:link w:val="3"/>
+  <w:style w:type="character" w:customStyle="1" w:styleId="Heading3Char">
+    <w:name w:val="Heading 3 Char"/>
+    <w:basedOn w:val="DefaultParagraphFont"/>
+    <w:link w:val="Heading3"/>
     <w:uiPriority w:val="9"/>
     <w:rsid w:val="001F4C7D"/>
     <w:rPr>
@@ -13199,7 +12850,7 @@
   </w:style>
   <w:style w:type="paragraph" w:customStyle="1" w:styleId="fs-1p4">
     <w:name w:val="fs-1p4"/>
-    <w:basedOn w:val="a"/>
+    <w:basedOn w:val="Normal"/>
     <w:rsid w:val="00A3556A"/>
     <w:pPr>
       <w:bidi w:val="0"/>
@@ -13215,7 +12866,7 @@
   </w:style>
   <w:style w:type="character" w:styleId="FollowedHyperlink">
     <w:name w:val="FollowedHyperlink"/>
-    <w:basedOn w:val="a0"/>
+    <w:basedOn w:val="DefaultParagraphFont"/>
     <w:uiPriority w:val="99"/>
     <w:semiHidden/>
     <w:unhideWhenUsed/>
@@ -13225,9 +12876,9 @@
       <w:u w:val="single"/>
     </w:rPr>
   </w:style>
-  <w:style w:type="character" w:customStyle="1" w:styleId="11">
+  <w:style w:type="character" w:customStyle="1" w:styleId="1">
     <w:name w:val="אזכור לא מזוהה1"/>
-    <w:basedOn w:val="a0"/>
+    <w:basedOn w:val="DefaultParagraphFont"/>
     <w:uiPriority w:val="99"/>
     <w:semiHidden/>
     <w:unhideWhenUsed/>
@@ -13237,7 +12888,7 @@
       <w:shd w:val="clear" w:color="auto" w:fill="E1DFDD"/>
     </w:rPr>
   </w:style>
-  <w:style w:type="paragraph" w:styleId="a9">
+  <w:style w:type="paragraph" w:styleId="NoSpacing">
     <w:name w:val="No Spacing"/>
     <w:uiPriority w:val="1"/>
     <w:qFormat/>

</xml_diff>

<commit_message>
change the word and add one interface for scroll
</commit_message>
<xml_diff>
--- a/word file/קובץ תשובת המרצה לעבודה 23826.docx
+++ b/word file/קובץ תשובת המרצה לעבודה 23826.docx
@@ -5,7 +5,7 @@
     <w:p>
       <w:pPr>
         <w:rPr>
-          <w:rFonts w:cstheme="minorBidi"/>
+          <w:rFonts w:cstheme="minorBidi" w:hint="cs"/>
           <w:b/>
           <w:bCs/>
           <w:sz w:val="24"/>
@@ -1360,7 +1360,7 @@
           <w:szCs w:val="24"/>
         </w:rPr>
         <w:drawing>
-          <wp:anchor distT="0" distB="0" distL="114300" distR="114300" simplePos="0" relativeHeight="251659264" behindDoc="0" locked="0" layoutInCell="1" allowOverlap="1" wp14:anchorId="519DD1D4" wp14:editId="725434AC">
+          <wp:anchor distT="0" distB="0" distL="114300" distR="114300" simplePos="0" relativeHeight="251659264" behindDoc="0" locked="0" layoutInCell="1" allowOverlap="1" wp14:anchorId="519DD1D4" wp14:editId="7EC84DDD">
             <wp:simplePos x="0" y="0"/>
             <wp:positionH relativeFrom="column">
               <wp:posOffset>2868930</wp:posOffset>
@@ -1582,7 +1582,7 @@
     </w:p>
     <w:p>
       <w:pPr>
-        <w:pStyle w:val="Heading1"/>
+        <w:pStyle w:val="1"/>
         <w:rPr>
           <w:sz w:val="24"/>
           <w:szCs w:val="24"/>
@@ -1658,7 +1658,7 @@
     </w:p>
     <w:p>
       <w:pPr>
-        <w:pStyle w:val="Heading1"/>
+        <w:pStyle w:val="1"/>
         <w:rPr>
           <w:sz w:val="24"/>
           <w:szCs w:val="24"/>
@@ -1683,7 +1683,7 @@
     </w:p>
     <w:p>
       <w:pPr>
-        <w:pStyle w:val="Heading2"/>
+        <w:pStyle w:val="2"/>
         <w:rPr>
           <w:sz w:val="24"/>
           <w:szCs w:val="24"/>
@@ -1810,7 +1810,7 @@
     </w:p>
     <w:p>
       <w:pPr>
-        <w:pStyle w:val="Heading2"/>
+        <w:pStyle w:val="2"/>
         <w:rPr>
           <w:sz w:val="24"/>
           <w:szCs w:val="24"/>
@@ -2032,7 +2032,7 @@
     </w:p>
     <w:p>
       <w:pPr>
-        <w:pStyle w:val="Heading1"/>
+        <w:pStyle w:val="1"/>
         <w:rPr>
           <w:color w:val="32074F"/>
           <w:sz w:val="24"/>
@@ -2347,7 +2347,7 @@
     </w:p>
     <w:p>
       <w:pPr>
-        <w:pStyle w:val="Heading1"/>
+        <w:pStyle w:val="1"/>
         <w:rPr>
           <w:sz w:val="24"/>
           <w:szCs w:val="24"/>
@@ -2486,7 +2486,7 @@
     </w:p>
     <w:p>
       <w:pPr>
-        <w:pStyle w:val="Heading1"/>
+        <w:pStyle w:val="1"/>
         <w:rPr>
           <w:sz w:val="24"/>
           <w:szCs w:val="24"/>
@@ -2504,7 +2504,7 @@
     </w:p>
     <w:p>
       <w:pPr>
-        <w:pStyle w:val="Heading2"/>
+        <w:pStyle w:val="2"/>
         <w:rPr>
           <w:sz w:val="24"/>
           <w:szCs w:val="24"/>
@@ -2619,7 +2619,7 @@
     </w:p>
     <w:p>
       <w:pPr>
-        <w:pStyle w:val="Heading2"/>
+        <w:pStyle w:val="2"/>
         <w:rPr>
           <w:sz w:val="24"/>
           <w:szCs w:val="24"/>
@@ -2637,7 +2637,7 @@
     </w:p>
     <w:tbl>
       <w:tblPr>
-        <w:tblStyle w:val="TableGrid0"/>
+        <w:tblStyle w:val="a6"/>
         <w:tblpPr w:leftFromText="180" w:rightFromText="180" w:vertAnchor="text" w:tblpXSpec="center" w:tblpY="1"/>
         <w:tblOverlap w:val="never"/>
         <w:bidiVisual/>
@@ -3648,7 +3648,7 @@
     </w:p>
     <w:tbl>
       <w:tblPr>
-        <w:tblStyle w:val="TableGrid0"/>
+        <w:tblStyle w:val="a6"/>
         <w:tblpPr w:leftFromText="180" w:rightFromText="180" w:vertAnchor="text" w:tblpXSpec="center" w:tblpY="1"/>
         <w:tblOverlap w:val="never"/>
         <w:bidiVisual/>
@@ -4159,7 +4159,7 @@
       <w:tr>
         <w:trPr>
           <w:cantSplit/>
-          <w:trHeight w:val="537"/>
+          <w:trHeight w:val="699"/>
         </w:trPr>
         <w:tc>
           <w:tcPr>
@@ -4172,6 +4172,7 @@
               <w:rPr>
                 <w:sz w:val="24"/>
                 <w:szCs w:val="24"/>
+                <w:rtl/>
               </w:rPr>
             </w:pPr>
             <w:r>
@@ -4190,118 +4191,6 @@
                 <w:rtl/>
               </w:rPr>
               <w:t>4</w:t>
-            </w:r>
-          </w:p>
-        </w:tc>
-        <w:tc>
-          <w:tcPr>
-            <w:tcW w:w="5669" w:type="dxa"/>
-            <w:shd w:val="clear" w:color="auto" w:fill="FFFFFF" w:themeFill="background1"/>
-            <w:vAlign w:val="center"/>
-          </w:tcPr>
-          <w:p>
-            <w:pPr>
-              <w:ind w:left="0" w:firstLine="0"/>
-              <w:rPr>
-                <w:sz w:val="24"/>
-                <w:szCs w:val="24"/>
-                <w:rtl/>
-              </w:rPr>
-            </w:pPr>
-            <w:r>
-              <w:rPr>
-                <w:sz w:val="24"/>
-                <w:szCs w:val="24"/>
-                <w:rtl/>
-              </w:rPr>
-              <w:t>המערכת תאפשר בתחתית התפריט לבצע צ'ט עם נציג מהמסעדה להתייעץ על מנות</w:t>
-            </w:r>
-            <w:r>
-              <w:rPr>
-                <w:sz w:val="24"/>
-                <w:szCs w:val="24"/>
-                <w:highlight w:val="green"/>
-                <w:rtl/>
-              </w:rPr>
-              <w:t xml:space="preserve"> נבדק</w:t>
-            </w:r>
-          </w:p>
-        </w:tc>
-        <w:tc>
-          <w:tcPr>
-            <w:tcW w:w="1134" w:type="dxa"/>
-            <w:shd w:val="clear" w:color="auto" w:fill="FFFFFF" w:themeFill="background1"/>
-            <w:vAlign w:val="center"/>
-          </w:tcPr>
-          <w:p>
-            <w:pPr>
-              <w:rPr>
-                <w:sz w:val="24"/>
-                <w:szCs w:val="24"/>
-              </w:rPr>
-            </w:pPr>
-            <w:r>
-              <w:rPr>
-                <w:sz w:val="24"/>
-                <w:szCs w:val="24"/>
-              </w:rPr>
-              <w:t>V</w:t>
-            </w:r>
-          </w:p>
-        </w:tc>
-        <w:tc>
-          <w:tcPr>
-            <w:tcW w:w="851" w:type="dxa"/>
-            <w:shd w:val="clear" w:color="auto" w:fill="FFFFFF" w:themeFill="background1"/>
-            <w:vAlign w:val="center"/>
-          </w:tcPr>
-          <w:p>
-            <w:pPr>
-              <w:rPr>
-                <w:sz w:val="24"/>
-                <w:szCs w:val="24"/>
-                <w:highlight w:val="yellow"/>
-                <w:rtl/>
-              </w:rPr>
-            </w:pPr>
-          </w:p>
-        </w:tc>
-      </w:tr>
-      <w:tr>
-        <w:trPr>
-          <w:cantSplit/>
-          <w:trHeight w:val="699"/>
-        </w:trPr>
-        <w:tc>
-          <w:tcPr>
-            <w:tcW w:w="846" w:type="dxa"/>
-            <w:shd w:val="clear" w:color="auto" w:fill="FFFFFF" w:themeFill="background1"/>
-            <w:vAlign w:val="center"/>
-          </w:tcPr>
-          <w:p>
-            <w:pPr>
-              <w:rPr>
-                <w:sz w:val="24"/>
-                <w:szCs w:val="24"/>
-                <w:rtl/>
-              </w:rPr>
-            </w:pPr>
-            <w:r>
-              <w:rPr>
-                <w:sz w:val="24"/>
-                <w:szCs w:val="24"/>
-                <w:rtl/>
-              </w:rPr>
-              <w:t>2.</w:t>
-            </w:r>
-            <w:r>
-              <w:rPr>
-                <w:rFonts w:hint="cs"/>
-                <w:sz w:val="24"/>
-                <w:szCs w:val="24"/>
-                <w:rtl/>
-              </w:rPr>
-              <w:t>5</w:t>
             </w:r>
           </w:p>
         </w:tc>
@@ -4425,7 +4314,7 @@
                 <w:szCs w:val="24"/>
                 <w:rtl/>
               </w:rPr>
-              <w:t>6</w:t>
+              <w:t>5</w:t>
             </w:r>
           </w:p>
         </w:tc>
@@ -4536,7 +4425,7 @@
                 <w:szCs w:val="24"/>
                 <w:rtl/>
               </w:rPr>
-              <w:t>7</w:t>
+              <w:t>6</w:t>
             </w:r>
           </w:p>
         </w:tc>
@@ -4638,6 +4527,7 @@
           <w:p>
             <w:pPr>
               <w:rPr>
+                <w:rFonts w:hint="cs"/>
                 <w:sz w:val="24"/>
                 <w:szCs w:val="24"/>
                 <w:rtl/>
@@ -4690,7 +4580,7 @@
                 <w:szCs w:val="24"/>
                 <w:rtl/>
               </w:rPr>
-              <w:t>8</w:t>
+              <w:t>7</w:t>
             </w:r>
           </w:p>
         </w:tc>
@@ -4800,7 +4690,7 @@
                 <w:szCs w:val="24"/>
                 <w:rtl/>
               </w:rPr>
-              <w:t>9</w:t>
+              <w:t>8</w:t>
             </w:r>
           </w:p>
         </w:tc>
@@ -4949,7 +4839,7 @@
                 <w:szCs w:val="24"/>
                 <w:rtl/>
               </w:rPr>
-              <w:t>10</w:t>
+              <w:t>9</w:t>
             </w:r>
           </w:p>
         </w:tc>
@@ -5067,7 +4957,7 @@
       <w:tr>
         <w:trPr>
           <w:cantSplit/>
-          <w:trHeight w:val="557"/>
+          <w:trHeight w:val="631"/>
         </w:trPr>
         <w:tc>
           <w:tcPr>
@@ -5098,7 +4988,16 @@
                 <w:szCs w:val="24"/>
                 <w:rtl/>
               </w:rPr>
-              <w:t>11</w:t>
+              <w:t>1</w:t>
+            </w:r>
+            <w:r>
+              <w:rPr>
+                <w:rFonts w:hint="cs"/>
+                <w:sz w:val="24"/>
+                <w:szCs w:val="24"/>
+                <w:rtl/>
+              </w:rPr>
+              <w:t>0</w:t>
             </w:r>
           </w:p>
         </w:tc>
@@ -5221,7 +5120,7 @@
     </w:p>
     <w:tbl>
       <w:tblPr>
-        <w:tblStyle w:val="TableGrid0"/>
+        <w:tblStyle w:val="a6"/>
         <w:tblpPr w:leftFromText="180" w:rightFromText="180" w:vertAnchor="text" w:tblpXSpec="center" w:tblpY="1"/>
         <w:tblOverlap w:val="never"/>
         <w:bidiVisual/>
@@ -5390,7 +5289,7 @@
           </w:p>
           <w:p>
             <w:pPr>
-              <w:pStyle w:val="ListParagraph"/>
+              <w:pStyle w:val="a3"/>
               <w:numPr>
                 <w:ilvl w:val="0"/>
                 <w:numId w:val="6"/>
@@ -5440,7 +5339,7 @@
           </w:p>
           <w:p>
             <w:pPr>
-              <w:pStyle w:val="ListParagraph"/>
+              <w:pStyle w:val="a3"/>
               <w:numPr>
                 <w:ilvl w:val="0"/>
                 <w:numId w:val="6"/>
@@ -5474,7 +5373,7 @@
           </w:p>
           <w:p>
             <w:pPr>
-              <w:pStyle w:val="ListParagraph"/>
+              <w:pStyle w:val="a3"/>
               <w:numPr>
                 <w:ilvl w:val="0"/>
                 <w:numId w:val="6"/>
@@ -5499,7 +5398,7 @@
           </w:p>
           <w:p>
             <w:pPr>
-              <w:pStyle w:val="ListParagraph"/>
+              <w:pStyle w:val="a3"/>
               <w:numPr>
                 <w:ilvl w:val="0"/>
                 <w:numId w:val="6"/>
@@ -5532,7 +5431,7 @@
           </w:p>
           <w:p>
             <w:pPr>
-              <w:pStyle w:val="ListParagraph"/>
+              <w:pStyle w:val="a3"/>
               <w:numPr>
                 <w:ilvl w:val="0"/>
                 <w:numId w:val="6"/>
@@ -5565,7 +5464,7 @@
           </w:p>
           <w:p>
             <w:pPr>
-              <w:pStyle w:val="ListParagraph"/>
+              <w:pStyle w:val="a3"/>
               <w:numPr>
                 <w:ilvl w:val="0"/>
                 <w:numId w:val="6"/>
@@ -5607,7 +5506,7 @@
           </w:p>
           <w:p>
             <w:pPr>
-              <w:pStyle w:val="ListParagraph"/>
+              <w:pStyle w:val="a3"/>
               <w:numPr>
                 <w:ilvl w:val="0"/>
                 <w:numId w:val="6"/>
@@ -5640,7 +5539,7 @@
           </w:p>
           <w:p>
             <w:pPr>
-              <w:pStyle w:val="ListParagraph"/>
+              <w:pStyle w:val="a3"/>
               <w:numPr>
                 <w:ilvl w:val="0"/>
                 <w:numId w:val="6"/>
@@ -5690,7 +5589,7 @@
           </w:p>
           <w:p>
             <w:pPr>
-              <w:pStyle w:val="ListParagraph"/>
+              <w:pStyle w:val="a3"/>
               <w:numPr>
                 <w:ilvl w:val="0"/>
                 <w:numId w:val="6"/>
@@ -5740,7 +5639,7 @@
           </w:p>
           <w:p>
             <w:pPr>
-              <w:pStyle w:val="ListParagraph"/>
+              <w:pStyle w:val="a3"/>
               <w:numPr>
                 <w:ilvl w:val="0"/>
                 <w:numId w:val="6"/>
@@ -5789,7 +5688,7 @@
           </w:p>
           <w:p>
             <w:pPr>
-              <w:pStyle w:val="ListParagraph"/>
+              <w:pStyle w:val="a3"/>
               <w:numPr>
                 <w:ilvl w:val="0"/>
                 <w:numId w:val="6"/>
@@ -5849,7 +5748,7 @@
           </w:p>
           <w:p>
             <w:pPr>
-              <w:pStyle w:val="ListParagraph"/>
+              <w:pStyle w:val="a3"/>
               <w:numPr>
                 <w:ilvl w:val="0"/>
                 <w:numId w:val="6"/>
@@ -5909,7 +5808,7 @@
           </w:p>
           <w:p>
             <w:pPr>
-              <w:pStyle w:val="ListParagraph"/>
+              <w:pStyle w:val="a3"/>
               <w:numPr>
                 <w:ilvl w:val="0"/>
                 <w:numId w:val="6"/>
@@ -5969,7 +5868,7 @@
           </w:p>
           <w:p>
             <w:pPr>
-              <w:pStyle w:val="ListParagraph"/>
+              <w:pStyle w:val="a3"/>
               <w:numPr>
                 <w:ilvl w:val="0"/>
                 <w:numId w:val="6"/>
@@ -6021,7 +5920,7 @@
           </w:p>
           <w:p>
             <w:pPr>
-              <w:pStyle w:val="ListParagraph"/>
+              <w:pStyle w:val="a3"/>
               <w:numPr>
                 <w:ilvl w:val="0"/>
                 <w:numId w:val="6"/>
@@ -6081,7 +5980,7 @@
           </w:p>
           <w:p>
             <w:pPr>
-              <w:pStyle w:val="ListParagraph"/>
+              <w:pStyle w:val="a3"/>
               <w:numPr>
                 <w:ilvl w:val="0"/>
                 <w:numId w:val="6"/>
@@ -6364,7 +6263,7 @@
           </w:p>
           <w:p>
             <w:pPr>
-              <w:pStyle w:val="ListParagraph"/>
+              <w:pStyle w:val="a3"/>
               <w:numPr>
                 <w:ilvl w:val="0"/>
                 <w:numId w:val="5"/>
@@ -6389,7 +6288,7 @@
           </w:p>
           <w:p>
             <w:pPr>
-              <w:pStyle w:val="ListParagraph"/>
+              <w:pStyle w:val="a3"/>
               <w:numPr>
                 <w:ilvl w:val="0"/>
                 <w:numId w:val="5"/>
@@ -6415,7 +6314,7 @@
           </w:p>
           <w:p>
             <w:pPr>
-              <w:pStyle w:val="ListParagraph"/>
+              <w:pStyle w:val="a3"/>
               <w:numPr>
                 <w:ilvl w:val="0"/>
                 <w:numId w:val="5"/>
@@ -6440,7 +6339,7 @@
           </w:p>
           <w:p>
             <w:pPr>
-              <w:pStyle w:val="ListParagraph"/>
+              <w:pStyle w:val="a3"/>
               <w:numPr>
                 <w:ilvl w:val="0"/>
                 <w:numId w:val="5"/>
@@ -7381,7 +7280,7 @@
     </w:p>
     <w:tbl>
       <w:tblPr>
-        <w:tblStyle w:val="TableGrid0"/>
+        <w:tblStyle w:val="a6"/>
         <w:tblpPr w:leftFromText="180" w:rightFromText="180" w:vertAnchor="text" w:tblpXSpec="center" w:tblpY="1"/>
         <w:tblOverlap w:val="never"/>
         <w:bidiVisual/>
@@ -7767,7 +7666,7 @@
           </w:p>
           <w:p>
             <w:pPr>
-              <w:pStyle w:val="ListParagraph"/>
+              <w:pStyle w:val="a3"/>
               <w:numPr>
                 <w:ilvl w:val="0"/>
                 <w:numId w:val="7"/>
@@ -7791,7 +7690,7 @@
           </w:p>
           <w:p>
             <w:pPr>
-              <w:pStyle w:val="ListParagraph"/>
+              <w:pStyle w:val="a3"/>
               <w:numPr>
                 <w:ilvl w:val="0"/>
                 <w:numId w:val="7"/>
@@ -7815,7 +7714,7 @@
           </w:p>
           <w:p>
             <w:pPr>
-              <w:pStyle w:val="ListParagraph"/>
+              <w:pStyle w:val="a3"/>
               <w:numPr>
                 <w:ilvl w:val="0"/>
                 <w:numId w:val="7"/>
@@ -7839,7 +7738,7 @@
           </w:p>
           <w:p>
             <w:pPr>
-              <w:pStyle w:val="ListParagraph"/>
+              <w:pStyle w:val="a3"/>
               <w:numPr>
                 <w:ilvl w:val="0"/>
                 <w:numId w:val="7"/>
@@ -7944,7 +7843,7 @@
     </w:p>
     <w:p>
       <w:pPr>
-        <w:pStyle w:val="Heading1"/>
+        <w:pStyle w:val="1"/>
         <w:rPr>
           <w:sz w:val="24"/>
           <w:szCs w:val="24"/>
@@ -7969,7 +7868,7 @@
     </w:p>
     <w:p>
       <w:pPr>
-        <w:pStyle w:val="Heading1"/>
+        <w:pStyle w:val="1"/>
         <w:rPr>
           <w:sz w:val="24"/>
           <w:szCs w:val="24"/>
@@ -7994,7 +7893,7 @@
     </w:p>
     <w:p>
       <w:pPr>
-        <w:pStyle w:val="Heading2"/>
+        <w:pStyle w:val="2"/>
         <w:rPr>
           <w:sz w:val="24"/>
           <w:szCs w:val="24"/>
@@ -8291,7 +8190,7 @@
         </w:drawing>
       </w:r>
       <w:r>
-        <w:t xml:space="preserve">Table not taken </w:t>
+        <w:t xml:space="preserve">Table taken </w:t>
       </w:r>
       <w:r>
         <w:tab/>
@@ -8310,7 +8209,12 @@
       </w:r>
       <w:r>
         <w:tab/>
-        <w:t xml:space="preserve">Table taken </w:t>
+      </w:r>
+      <w:r>
+        <w:tab/>
+      </w:r>
+      <w:r>
+        <w:t>Table not taken</w:t>
       </w:r>
     </w:p>
     <w:p>
@@ -8483,7 +8387,7 @@
           <w:noProof/>
         </w:rPr>
         <w:drawing>
-          <wp:anchor distT="0" distB="0" distL="114300" distR="114300" simplePos="0" relativeHeight="251693056" behindDoc="0" locked="0" layoutInCell="1" allowOverlap="1" wp14:anchorId="335C304E" wp14:editId="76457E0F">
+          <wp:anchor distT="0" distB="0" distL="114300" distR="114300" simplePos="0" relativeHeight="251693056" behindDoc="0" locked="0" layoutInCell="1" allowOverlap="1" wp14:anchorId="335C304E" wp14:editId="23182825">
             <wp:simplePos x="0" y="0"/>
             <wp:positionH relativeFrom="margin">
               <wp:align>right</wp:align>
@@ -8491,8 +8395,8 @@
             <wp:positionV relativeFrom="paragraph">
               <wp:posOffset>305435</wp:posOffset>
             </wp:positionV>
-            <wp:extent cx="5731510" cy="2868295"/>
-            <wp:effectExtent l="0" t="0" r="2540" b="8255"/>
+            <wp:extent cx="5731510" cy="2981325"/>
+            <wp:effectExtent l="0" t="0" r="2540" b="9525"/>
             <wp:wrapSquare wrapText="bothSides"/>
             <wp:docPr id="965578718" name="תמונה 1" descr="תמונה שמכילה טקסט, צילום מסך, תוכנה, תכונות מולטימדיה&#10;&#10;תוכן בינה מלאכותית גנרטיבית עשוי להיות שגוי."/>
             <wp:cNvGraphicFramePr>
@@ -8520,7 +8424,7 @@
                   <pic:spPr>
                     <a:xfrm>
                       <a:off x="0" y="0"/>
-                      <a:ext cx="5731510" cy="2868295"/>
+                      <a:ext cx="5731510" cy="2981325"/>
                     </a:xfrm>
                     <a:prstGeom prst="rect">
                       <a:avLst/>
@@ -8529,6 +8433,9 @@
                 </pic:pic>
               </a:graphicData>
             </a:graphic>
+            <wp14:sizeRelV relativeFrom="margin">
+              <wp14:pctHeight>0</wp14:pctHeight>
+            </wp14:sizeRelV>
           </wp:anchor>
         </w:drawing>
       </w:r>
@@ -8579,29 +8486,6 @@
     </w:p>
     <w:p>
       <w:pPr>
-        <w:bidi w:val="0"/>
-        <w:spacing w:after="160"/>
-        <w:ind w:left="0" w:firstLine="0"/>
-        <w:rPr>
-          <w:rFonts w:cs="Times New Roman"/>
-          <w:sz w:val="24"/>
-          <w:szCs w:val="24"/>
-          <w:rtl/>
-        </w:rPr>
-      </w:pPr>
-      <w:r>
-        <w:rPr>
-          <w:rFonts w:cs="Times New Roman" w:hint="cs"/>
-          <w:sz w:val="24"/>
-          <w:szCs w:val="24"/>
-          <w:rtl/>
-        </w:rPr>
-        <w:lastRenderedPageBreak/>
-        <w:t>ח</w:t>
-      </w:r>
-    </w:p>
-    <w:p>
-      <w:pPr>
         <w:rPr>
           <w:b/>
           <w:bCs/>
@@ -8615,6 +8499,7 @@
           <w:szCs w:val="24"/>
           <w:rtl/>
         </w:rPr>
+        <w:lastRenderedPageBreak/>
         <w:tab/>
       </w:r>
       <w:r>
@@ -8993,17 +8878,23 @@
       </w:pPr>
       <w:r>
         <w:rPr>
-          <w:noProof/>
-          <w:sz w:val="24"/>
-          <w:szCs w:val="24"/>
-          <w:rtl/>
-          <w:lang w:val="he-IL"/>
+          <w:sz w:val="24"/>
+          <w:szCs w:val="24"/>
+          <w:rtl/>
         </w:rPr>
         <w:drawing>
-          <wp:inline distT="0" distB="0" distL="0" distR="0" wp14:anchorId="4115414D" wp14:editId="2536C7C8">
-            <wp:extent cx="2579020" cy="2579020"/>
-            <wp:effectExtent l="0" t="0" r="0" b="0"/>
-            <wp:docPr id="1984273539" name="Picture 1"/>
+          <wp:anchor distT="0" distB="0" distL="114300" distR="114300" simplePos="0" relativeHeight="251708416" behindDoc="0" locked="0" layoutInCell="1" allowOverlap="1" wp14:anchorId="2B72DE99" wp14:editId="2B7E2A9F">
+            <wp:simplePos x="0" y="0"/>
+            <wp:positionH relativeFrom="column">
+              <wp:posOffset>2825115</wp:posOffset>
+            </wp:positionH>
+            <wp:positionV relativeFrom="paragraph">
+              <wp:posOffset>102870</wp:posOffset>
+            </wp:positionV>
+            <wp:extent cx="3211830" cy="2933700"/>
+            <wp:effectExtent l="0" t="0" r="7620" b="0"/>
+            <wp:wrapSquare wrapText="bothSides"/>
+            <wp:docPr id="1939787349" name="תמונה 1" descr="תמונה שמכילה טקסט, צילום מסך, גופן, מספר"/>
             <wp:cNvGraphicFramePr>
               <a:graphicFrameLocks xmlns:a="http://schemas.openxmlformats.org/drawingml/2006/main" noChangeAspect="1"/>
             </wp:cNvGraphicFramePr>
@@ -9011,11 +8902,11 @@
               <a:graphicData uri="http://schemas.openxmlformats.org/drawingml/2006/picture">
                 <pic:pic xmlns:pic="http://schemas.openxmlformats.org/drawingml/2006/picture">
                   <pic:nvPicPr>
-                    <pic:cNvPr id="1984273539" name="Picture 1984273539"/>
+                    <pic:cNvPr id="1939787349" name="תמונה 1" descr="תמונה שמכילה טקסט, צילום מסך, גופן, מספר"/>
                     <pic:cNvPicPr/>
                   </pic:nvPicPr>
                   <pic:blipFill>
-                    <a:blip r:embed="rId18" cstate="print">
+                    <a:blip r:embed="rId18">
                       <a:extLst>
                         <a:ext uri="{28A0092B-C50C-407E-A947-70E740481C1C}">
                           <a14:useLocalDpi xmlns:a14="http://schemas.microsoft.com/office/drawing/2010/main" val="0"/>
@@ -9029,7 +8920,7 @@
                   <pic:spPr>
                     <a:xfrm>
                       <a:off x="0" y="0"/>
-                      <a:ext cx="2594816" cy="2594816"/>
+                      <a:ext cx="3211830" cy="2933700"/>
                     </a:xfrm>
                     <a:prstGeom prst="rect">
                       <a:avLst/>
@@ -9038,21 +8929,18 @@
                 </pic:pic>
               </a:graphicData>
             </a:graphic>
-          </wp:inline>
+            <wp14:sizeRelH relativeFrom="margin">
+              <wp14:pctWidth>0</wp14:pctWidth>
+            </wp14:sizeRelH>
+            <wp14:sizeRelV relativeFrom="margin">
+              <wp14:pctHeight>0</wp14:pctHeight>
+            </wp14:sizeRelV>
+          </wp:anchor>
         </w:drawing>
       </w:r>
     </w:p>
     <w:p>
       <w:pPr>
-        <w:rPr>
-          <w:sz w:val="24"/>
-          <w:szCs w:val="24"/>
-          <w:rtl/>
-        </w:rPr>
-      </w:pPr>
-    </w:p>
-    <w:p>
-      <w:pPr>
         <w:spacing w:after="160"/>
         <w:rPr>
           <w:noProof/>
@@ -9061,113 +8949,6 @@
           <w:rtl/>
         </w:rPr>
       </w:pPr>
-      <w:r>
-        <w:rPr>
-          <w:rFonts w:hint="cs"/>
-          <w:noProof/>
-          <w:sz w:val="24"/>
-          <w:szCs w:val="24"/>
-          <w:highlight w:val="yellow"/>
-          <w:rtl/>
-          <w:lang w:val="he-IL"/>
-        </w:rPr>
-        <w:t xml:space="preserve">יש לשנות את הממשק כך שכל הבקשות מטבלת הפונקציונאליות בסעיף 3.1 יופיעו בממשק (מומלץ לעשות את זה כ </w:t>
-      </w:r>
-      <w:r>
-        <w:rPr>
-          <w:noProof/>
-          <w:sz w:val="24"/>
-          <w:szCs w:val="24"/>
-          <w:highlight w:val="yellow"/>
-        </w:rPr>
-        <w:t>scroll list</w:t>
-      </w:r>
-      <w:r>
-        <w:rPr>
-          <w:rFonts w:hint="cs"/>
-          <w:noProof/>
-          <w:sz w:val="24"/>
-          <w:szCs w:val="24"/>
-          <w:highlight w:val="yellow"/>
-          <w:rtl/>
-        </w:rPr>
-        <w:t>)</w:t>
-      </w:r>
-      <w:r>
-        <w:rPr>
-          <w:rFonts w:hint="cs"/>
-          <w:noProof/>
-          <w:sz w:val="24"/>
-          <w:szCs w:val="24"/>
-          <w:rtl/>
-        </w:rPr>
-        <w:t xml:space="preserve"> </w:t>
-      </w:r>
-    </w:p>
-    <w:p>
-      <w:pPr>
-        <w:spacing w:after="160"/>
-        <w:rPr>
-          <w:noProof/>
-          <w:sz w:val="24"/>
-          <w:szCs w:val="24"/>
-          <w:rtl/>
-        </w:rPr>
-      </w:pPr>
-    </w:p>
-    <w:p>
-      <w:pPr>
-        <w:spacing w:after="160"/>
-        <w:rPr>
-          <w:noProof/>
-          <w:sz w:val="24"/>
-          <w:szCs w:val="24"/>
-          <w:rtl/>
-        </w:rPr>
-      </w:pPr>
-      <w:r>
-        <w:rPr>
-          <w:rFonts w:hint="cs"/>
-          <w:noProof/>
-          <w:sz w:val="24"/>
-          <w:szCs w:val="24"/>
-          <w:highlight w:val="yellow"/>
-          <w:rtl/>
-        </w:rPr>
-        <w:t xml:space="preserve">חסר סעיף 2.4 </w:t>
-      </w:r>
-      <w:r>
-        <w:rPr>
-          <w:rFonts w:hint="cs"/>
-          <w:noProof/>
-          <w:sz w:val="24"/>
-          <w:szCs w:val="24"/>
-          <w:highlight w:val="yellow"/>
-          <w:rtl/>
-        </w:rPr>
-        <w:t xml:space="preserve">, 2.11 </w:t>
-      </w:r>
-      <w:r>
-        <w:rPr>
-          <w:rFonts w:hint="cs"/>
-          <w:noProof/>
-          <w:sz w:val="24"/>
-          <w:szCs w:val="24"/>
-          <w:highlight w:val="yellow"/>
-          <w:rtl/>
-        </w:rPr>
-        <w:t>מטבלת הפונקציונאליות בממשקים</w:t>
-      </w:r>
-      <w:r>
-        <w:rPr>
-          <w:rFonts w:hint="cs"/>
-          <w:noProof/>
-          <w:sz w:val="24"/>
-          <w:szCs w:val="24"/>
-          <w:rtl/>
-        </w:rPr>
-        <w:t xml:space="preserve"> </w:t>
-      </w:r>
     </w:p>
     <w:p>
       <w:pPr>
@@ -9262,6 +9043,35 @@
         </w:rPr>
         <w:tab/>
       </w:r>
+      <w:r>
+        <w:rPr>
+          <w:rFonts w:hint="cs"/>
+          <w:b/>
+          <w:bCs/>
+          <w:u w:val="single"/>
+          <w:rtl/>
+        </w:rPr>
+        <w:t xml:space="preserve">ממשק מלצר </w:t>
+      </w:r>
+      <w:r>
+        <w:rPr>
+          <w:b/>
+          <w:bCs/>
+          <w:u w:val="single"/>
+          <w:rtl/>
+        </w:rPr>
+        <w:t>–</w:t>
+      </w:r>
+      <w:r>
+        <w:rPr>
+          <w:rFonts w:hint="cs"/>
+          <w:b/>
+          <w:bCs/>
+          <w:u w:val="single"/>
+          <w:rtl/>
+        </w:rPr>
+        <w:t xml:space="preserve"> בקשה של סועד. </w:t>
+      </w:r>
     </w:p>
     <w:p>
       <w:pPr>
@@ -9272,15 +9082,6 @@
           <w:rtl/>
         </w:rPr>
       </w:pPr>
-      <w:r>
-        <w:rPr>
-          <w:rFonts w:hint="cs"/>
-          <w:sz w:val="24"/>
-          <w:szCs w:val="24"/>
-          <w:rtl/>
-        </w:rPr>
-        <w:t xml:space="preserve">בקשה מהסועד להוסיף להזמנה פריט מהתפריט. </w:t>
-      </w:r>
     </w:p>
     <w:p>
       <w:pPr>
@@ -9288,6 +9089,7 @@
         <w:rPr>
           <w:sz w:val="24"/>
           <w:szCs w:val="24"/>
+          <w:rtl/>
         </w:rPr>
       </w:pPr>
       <w:r>
@@ -9295,12 +9097,22 @@
           <w:noProof/>
           <w:sz w:val="24"/>
           <w:szCs w:val="24"/>
+          <w:rtl/>
+          <w:lang w:val="he-IL"/>
         </w:rPr>
         <w:drawing>
-          <wp:inline distT="0" distB="0" distL="0" distR="0" wp14:anchorId="59E47296" wp14:editId="7F0B7EC4">
-            <wp:extent cx="2946032" cy="4520635"/>
-            <wp:effectExtent l="0" t="0" r="0" b="0"/>
-            <wp:docPr id="322775071" name="Picture 4"/>
+          <wp:anchor distT="0" distB="0" distL="114300" distR="114300" simplePos="0" relativeHeight="251706368" behindDoc="0" locked="0" layoutInCell="1" allowOverlap="1" wp14:anchorId="55FEFCD0" wp14:editId="1B7A7C53">
+            <wp:simplePos x="0" y="0"/>
+            <wp:positionH relativeFrom="margin">
+              <wp:posOffset>-153670</wp:posOffset>
+            </wp:positionH>
+            <wp:positionV relativeFrom="paragraph">
+              <wp:posOffset>247015</wp:posOffset>
+            </wp:positionV>
+            <wp:extent cx="2945765" cy="4580255"/>
+            <wp:effectExtent l="0" t="0" r="6985" b="0"/>
+            <wp:wrapSquare wrapText="bothSides"/>
+            <wp:docPr id="789945987" name="Picture 5"/>
             <wp:cNvGraphicFramePr>
               <a:graphicFrameLocks xmlns:a="http://schemas.openxmlformats.org/drawingml/2006/main" noChangeAspect="1"/>
             </wp:cNvGraphicFramePr>
@@ -9308,7 +9120,7 @@
               <a:graphicData uri="http://schemas.openxmlformats.org/drawingml/2006/picture">
                 <pic:pic xmlns:pic="http://schemas.openxmlformats.org/drawingml/2006/picture">
                   <pic:nvPicPr>
-                    <pic:cNvPr id="322775071" name="Picture 322775071"/>
+                    <pic:cNvPr id="789945987" name="Picture 789945987"/>
                     <pic:cNvPicPr/>
                   </pic:nvPicPr>
                   <pic:blipFill>
@@ -9326,7 +9138,7 @@
                   <pic:spPr>
                     <a:xfrm>
                       <a:off x="0" y="0"/>
-                      <a:ext cx="2946032" cy="4520635"/>
+                      <a:ext cx="2945765" cy="4580255"/>
                     </a:xfrm>
                     <a:prstGeom prst="rect">
                       <a:avLst/>
@@ -9335,267 +9147,31 @@
                 </pic:pic>
               </a:graphicData>
             </a:graphic>
-          </wp:inline>
+            <wp14:sizeRelV relativeFrom="margin">
+              <wp14:pctHeight>0</wp14:pctHeight>
+            </wp14:sizeRelV>
+          </wp:anchor>
         </w:drawing>
       </w:r>
-    </w:p>
-    <w:p>
-      <w:pPr>
-        <w:bidi w:val="0"/>
-        <w:spacing w:after="160"/>
-        <w:ind w:left="0" w:firstLine="0"/>
-        <w:rPr>
-          <w:sz w:val="24"/>
-          <w:szCs w:val="24"/>
-          <w:rtl/>
-        </w:rPr>
-      </w:pPr>
-    </w:p>
-    <w:p>
-      <w:pPr>
-        <w:bidi w:val="0"/>
-        <w:spacing w:after="160"/>
-        <w:ind w:left="0" w:firstLine="0"/>
-        <w:rPr>
-          <w:sz w:val="24"/>
-          <w:szCs w:val="24"/>
-          <w:rtl/>
-        </w:rPr>
-      </w:pPr>
-    </w:p>
-    <w:p>
-      <w:pPr>
-        <w:bidi w:val="0"/>
-        <w:spacing w:after="160"/>
-        <w:ind w:left="0" w:firstLine="0"/>
-        <w:rPr>
-          <w:sz w:val="24"/>
-          <w:szCs w:val="24"/>
-          <w:rtl/>
-        </w:rPr>
-      </w:pPr>
-    </w:p>
-    <w:p>
-      <w:pPr>
-        <w:bidi w:val="0"/>
-        <w:spacing w:after="160"/>
-        <w:ind w:left="0" w:firstLine="0"/>
-        <w:jc w:val="right"/>
-        <w:rPr>
-          <w:sz w:val="24"/>
-          <w:szCs w:val="24"/>
-          <w:rtl/>
-        </w:rPr>
-      </w:pPr>
-      <w:r>
-        <w:rPr>
-          <w:rFonts w:hint="cs"/>
-          <w:sz w:val="24"/>
-          <w:szCs w:val="24"/>
-          <w:highlight w:val="yellow"/>
-          <w:rtl/>
-        </w:rPr>
-        <w:t xml:space="preserve">גם כאן חסר </w:t>
-      </w:r>
-      <w:r>
-        <w:rPr>
-          <w:sz w:val="24"/>
-          <w:szCs w:val="24"/>
-          <w:highlight w:val="yellow"/>
-          <w:rtl/>
-        </w:rPr>
-        <w:t>–</w:t>
-      </w:r>
-      <w:r>
-        <w:rPr>
-          <w:rFonts w:hint="cs"/>
-          <w:sz w:val="24"/>
-          <w:szCs w:val="24"/>
-          <w:highlight w:val="yellow"/>
-          <w:rtl/>
-        </w:rPr>
-        <w:t xml:space="preserve"> מי הסועד שביקש את הבקשה </w:t>
-      </w:r>
-      <w:r>
-        <w:rPr>
-          <w:sz w:val="24"/>
-          <w:szCs w:val="24"/>
-          <w:highlight w:val="yellow"/>
-          <w:rtl/>
-        </w:rPr>
-        <w:t>–</w:t>
-      </w:r>
-      <w:r>
-        <w:rPr>
-          <w:rFonts w:hint="cs"/>
-          <w:sz w:val="24"/>
-          <w:szCs w:val="24"/>
-          <w:highlight w:val="yellow"/>
-          <w:rtl/>
-        </w:rPr>
-        <w:t xml:space="preserve"> עבור מי זה? מי המשתמש? באיזה שולחן?</w:t>
-      </w:r>
-      <w:r>
-        <w:rPr>
-          <w:rFonts w:hint="cs"/>
-          <w:sz w:val="24"/>
-          <w:szCs w:val="24"/>
-          <w:rtl/>
-        </w:rPr>
-        <w:t xml:space="preserve"> </w:t>
-      </w:r>
-    </w:p>
-    <w:p>
-      <w:pPr>
-        <w:bidi w:val="0"/>
-        <w:spacing w:after="160"/>
-        <w:ind w:left="0" w:firstLine="0"/>
-        <w:jc w:val="right"/>
-        <w:rPr>
-          <w:sz w:val="24"/>
-          <w:szCs w:val="24"/>
-          <w:rtl/>
-        </w:rPr>
-      </w:pPr>
-    </w:p>
-    <w:p>
-      <w:pPr>
-        <w:bidi w:val="0"/>
-        <w:spacing w:after="160"/>
-        <w:ind w:left="0" w:firstLine="0"/>
-        <w:jc w:val="right"/>
-        <w:rPr>
-          <w:sz w:val="24"/>
-          <w:szCs w:val="24"/>
-          <w:rtl/>
-        </w:rPr>
-      </w:pPr>
-    </w:p>
-    <w:p>
-      <w:pPr>
-        <w:bidi w:val="0"/>
-        <w:spacing w:after="160"/>
-        <w:ind w:left="0" w:firstLine="0"/>
-        <w:jc w:val="right"/>
-        <w:rPr>
-          <w:sz w:val="24"/>
-          <w:szCs w:val="24"/>
-          <w:rtl/>
-        </w:rPr>
-      </w:pPr>
-    </w:p>
-    <w:p>
-      <w:pPr>
-        <w:bidi w:val="0"/>
-        <w:spacing w:after="160"/>
-        <w:ind w:left="0" w:firstLine="0"/>
-        <w:rPr>
-          <w:sz w:val="24"/>
-          <w:szCs w:val="24"/>
-          <w:rtl/>
-        </w:rPr>
-      </w:pPr>
-      <w:r>
-        <w:rPr>
-          <w:sz w:val="24"/>
-          <w:szCs w:val="24"/>
-          <w:rtl/>
-        </w:rPr>
-        <w:br w:type="page"/>
-      </w:r>
-    </w:p>
-    <w:p>
-      <w:pPr>
-        <w:spacing w:after="160"/>
-        <w:rPr>
-          <w:sz w:val="24"/>
-          <w:szCs w:val="24"/>
-          <w:rtl/>
-        </w:rPr>
-      </w:pPr>
-    </w:p>
-    <w:p>
-      <w:pPr>
-        <w:spacing w:after="160"/>
-        <w:rPr>
-          <w:b/>
-          <w:bCs/>
-          <w:u w:val="single"/>
-          <w:rtl/>
-        </w:rPr>
-      </w:pPr>
-    </w:p>
-    <w:p>
-      <w:pPr>
-        <w:spacing w:after="160"/>
-        <w:rPr>
-          <w:sz w:val="24"/>
-          <w:szCs w:val="24"/>
-          <w:rtl/>
-        </w:rPr>
-      </w:pPr>
-      <w:r>
-        <w:rPr>
-          <w:rFonts w:hint="cs"/>
-          <w:b/>
-          <w:bCs/>
-          <w:u w:val="single"/>
-          <w:rtl/>
-        </w:rPr>
-        <w:t xml:space="preserve">ממשק מלצר </w:t>
-      </w:r>
-      <w:r>
-        <w:rPr>
-          <w:b/>
-          <w:bCs/>
-          <w:u w:val="single"/>
-          <w:rtl/>
-        </w:rPr>
-        <w:t>–</w:t>
-      </w:r>
-      <w:r>
-        <w:rPr>
-          <w:rFonts w:hint="cs"/>
-          <w:b/>
-          <w:bCs/>
-          <w:u w:val="single"/>
-          <w:rtl/>
-        </w:rPr>
-        <w:t xml:space="preserve"> בקשה של סועד. </w:t>
-      </w:r>
-    </w:p>
-    <w:p>
-      <w:pPr>
-        <w:spacing w:after="160"/>
-        <w:rPr>
-          <w:sz w:val="24"/>
-          <w:szCs w:val="24"/>
-          <w:rtl/>
-        </w:rPr>
-      </w:pPr>
-    </w:p>
-    <w:p>
-      <w:pPr>
-        <w:spacing w:after="160"/>
-        <w:rPr>
-          <w:sz w:val="24"/>
-          <w:szCs w:val="24"/>
-          <w:rtl/>
-        </w:rPr>
-      </w:pPr>
       <w:r>
         <w:rPr>
           <w:noProof/>
           <w:sz w:val="24"/>
           <w:szCs w:val="24"/>
-          <w:rtl/>
-          <w:lang w:val="he-IL"/>
         </w:rPr>
         <w:drawing>
-          <wp:inline distT="0" distB="0" distL="0" distR="0" wp14:anchorId="55FEFCD0" wp14:editId="6DE75B42">
-            <wp:extent cx="2946032" cy="4685714"/>
-            <wp:effectExtent l="0" t="0" r="6985" b="635"/>
-            <wp:docPr id="789945987" name="Picture 5"/>
+          <wp:anchor distT="0" distB="0" distL="114300" distR="114300" simplePos="0" relativeHeight="251707392" behindDoc="0" locked="0" layoutInCell="1" allowOverlap="1" wp14:anchorId="59E47296" wp14:editId="0EA65D77">
+            <wp:simplePos x="0" y="0"/>
+            <wp:positionH relativeFrom="margin">
+              <wp:posOffset>3084830</wp:posOffset>
+            </wp:positionH>
+            <wp:positionV relativeFrom="paragraph">
+              <wp:posOffset>227965</wp:posOffset>
+            </wp:positionV>
+            <wp:extent cx="2983865" cy="4578350"/>
+            <wp:effectExtent l="0" t="0" r="0" b="0"/>
+            <wp:wrapSquare wrapText="bothSides"/>
+            <wp:docPr id="322775071" name="Picture 4"/>
             <wp:cNvGraphicFramePr>
               <a:graphicFrameLocks xmlns:a="http://schemas.openxmlformats.org/drawingml/2006/main" noChangeAspect="1"/>
             </wp:cNvGraphicFramePr>
@@ -9603,7 +9179,7 @@
               <a:graphicData uri="http://schemas.openxmlformats.org/drawingml/2006/picture">
                 <pic:pic xmlns:pic="http://schemas.openxmlformats.org/drawingml/2006/picture">
                   <pic:nvPicPr>
-                    <pic:cNvPr id="789945987" name="Picture 789945987"/>
+                    <pic:cNvPr id="322775071" name="Picture 322775071"/>
                     <pic:cNvPicPr/>
                   </pic:nvPicPr>
                   <pic:blipFill>
@@ -9621,7 +9197,7 @@
                   <pic:spPr>
                     <a:xfrm>
                       <a:off x="0" y="0"/>
-                      <a:ext cx="2946032" cy="4685714"/>
+                      <a:ext cx="2983865" cy="4578350"/>
                     </a:xfrm>
                     <a:prstGeom prst="rect">
                       <a:avLst/>
@@ -9630,215 +9206,83 @@
                 </pic:pic>
               </a:graphicData>
             </a:graphic>
-          </wp:inline>
+            <wp14:sizeRelH relativeFrom="margin">
+              <wp14:pctWidth>0</wp14:pctWidth>
+            </wp14:sizeRelH>
+            <wp14:sizeRelV relativeFrom="margin">
+              <wp14:pctHeight>0</wp14:pctHeight>
+            </wp14:sizeRelV>
+          </wp:anchor>
         </w:drawing>
       </w:r>
-    </w:p>
-    <w:p>
-      <w:pPr>
-        <w:spacing w:after="160"/>
-        <w:rPr>
-          <w:sz w:val="24"/>
-          <w:szCs w:val="24"/>
-          <w:rtl/>
-        </w:rPr>
-      </w:pPr>
-    </w:p>
-    <w:p>
-      <w:pPr>
-        <w:spacing w:after="160"/>
-        <w:rPr>
-          <w:sz w:val="24"/>
-          <w:szCs w:val="24"/>
-          <w:rtl/>
-        </w:rPr>
-      </w:pPr>
-    </w:p>
-    <w:p>
-      <w:pPr>
-        <w:spacing w:after="160"/>
-        <w:rPr>
-          <w:sz w:val="24"/>
-          <w:szCs w:val="24"/>
-          <w:rtl/>
-        </w:rPr>
-      </w:pPr>
-    </w:p>
-    <w:p>
-      <w:pPr>
-        <w:spacing w:after="160"/>
-        <w:rPr>
-          <w:sz w:val="24"/>
-          <w:szCs w:val="24"/>
-          <w:rtl/>
-        </w:rPr>
-      </w:pPr>
-    </w:p>
-    <w:p>
-      <w:pPr>
-        <w:spacing w:after="160"/>
-        <w:rPr>
-          <w:sz w:val="24"/>
-          <w:szCs w:val="24"/>
-          <w:rtl/>
-        </w:rPr>
-      </w:pPr>
-    </w:p>
-    <w:p>
-      <w:pPr>
-        <w:spacing w:after="160"/>
-        <w:rPr>
-          <w:sz w:val="24"/>
-          <w:szCs w:val="24"/>
-          <w:rtl/>
-        </w:rPr>
-      </w:pPr>
-    </w:p>
-    <w:p>
-      <w:pPr>
-        <w:spacing w:after="160"/>
-        <w:rPr>
-          <w:sz w:val="24"/>
-          <w:szCs w:val="24"/>
-          <w:rtl/>
-        </w:rPr>
-      </w:pPr>
-    </w:p>
-    <w:p>
-      <w:pPr>
-        <w:spacing w:after="160"/>
-        <w:rPr>
-          <w:sz w:val="24"/>
-          <w:szCs w:val="24"/>
-          <w:rtl/>
-        </w:rPr>
-      </w:pPr>
-    </w:p>
-    <w:p>
-      <w:pPr>
-        <w:spacing w:after="160"/>
-        <w:rPr>
-          <w:sz w:val="24"/>
-          <w:szCs w:val="24"/>
-          <w:rtl/>
-        </w:rPr>
-      </w:pPr>
-    </w:p>
-    <w:p>
-      <w:pPr>
-        <w:spacing w:after="160"/>
-        <w:rPr>
-          <w:sz w:val="24"/>
-          <w:szCs w:val="24"/>
-          <w:rtl/>
-        </w:rPr>
-      </w:pPr>
       <w:r>
         <w:rPr>
           <w:rFonts w:hint="cs"/>
           <w:sz w:val="24"/>
           <w:szCs w:val="24"/>
-          <w:highlight w:val="yellow"/>
-          <w:rtl/>
-        </w:rPr>
-        <w:t>חסר איזה שולחן בצע את הבקשה.  וחסרה האופציה למלצר לדווח שהבקשה טופלה</w:t>
-      </w:r>
-    </w:p>
-    <w:p>
-      <w:pPr>
-        <w:spacing w:after="160"/>
-        <w:rPr>
-          <w:sz w:val="24"/>
-          <w:szCs w:val="24"/>
-          <w:rtl/>
-        </w:rPr>
-      </w:pPr>
-    </w:p>
-    <w:p>
-      <w:pPr>
-        <w:spacing w:after="160"/>
-        <w:rPr>
-          <w:sz w:val="24"/>
-          <w:szCs w:val="24"/>
-          <w:rtl/>
-        </w:rPr>
-      </w:pPr>
-    </w:p>
-    <w:p>
-      <w:pPr>
-        <w:spacing w:after="160"/>
-        <w:rPr>
-          <w:sz w:val="24"/>
-          <w:szCs w:val="24"/>
-          <w:rtl/>
-        </w:rPr>
-      </w:pPr>
-    </w:p>
-    <w:p>
-      <w:pPr>
-        <w:spacing w:after="160"/>
-        <w:rPr>
-          <w:sz w:val="24"/>
-          <w:szCs w:val="24"/>
-          <w:rtl/>
-        </w:rPr>
-      </w:pPr>
+          <w:rtl/>
+        </w:rPr>
+        <w:t xml:space="preserve">בקשה מהסועד להוסיף להזמנה פריט מהתפריט. </w:t>
+      </w:r>
     </w:p>
     <w:p>
       <w:pPr>
         <w:bidi w:val="0"/>
         <w:spacing w:after="160"/>
         <w:ind w:left="0" w:firstLine="0"/>
-      </w:pPr>
-      <w:r>
-        <w:rPr>
-          <w:rtl/>
-        </w:rPr>
-        <w:lastRenderedPageBreak/>
-        <w:br w:type="page"/>
-      </w:r>
+        <w:rPr>
+          <w:sz w:val="24"/>
+          <w:szCs w:val="24"/>
+          <w:rtl/>
+        </w:rPr>
+      </w:pPr>
+    </w:p>
+    <w:p>
+      <w:pPr>
+        <w:spacing w:after="160"/>
+        <w:rPr>
+          <w:sz w:val="24"/>
+          <w:szCs w:val="24"/>
+          <w:rtl/>
+        </w:rPr>
+      </w:pPr>
     </w:p>
     <w:p>
       <w:pPr>
         <w:bidi w:val="0"/>
         <w:spacing w:after="160"/>
         <w:ind w:left="0" w:firstLine="0"/>
-      </w:pPr>
-    </w:p>
-    <w:p>
-      <w:pPr>
-        <w:bidi w:val="0"/>
-        <w:spacing w:after="160"/>
-        <w:ind w:left="0" w:firstLine="0"/>
-      </w:pPr>
-    </w:p>
-    <w:p>
-      <w:pPr>
-        <w:spacing w:after="160"/>
-        <w:ind w:left="0" w:firstLine="0"/>
-        <w:rPr>
-          <w:b/>
-          <w:bCs/>
-          <w:u w:val="single"/>
-          <w:rtl/>
-        </w:rPr>
-      </w:pPr>
-    </w:p>
-    <w:p>
-      <w:pPr>
-        <w:pStyle w:val="Heading1"/>
+        <w:rPr>
+          <w:sz w:val="24"/>
+          <w:szCs w:val="24"/>
+          <w:rtl/>
+        </w:rPr>
+      </w:pPr>
+      <w:r>
+        <w:rPr>
+          <w:sz w:val="24"/>
+          <w:szCs w:val="24"/>
+          <w:rtl/>
+        </w:rPr>
+        <w:br w:type="page"/>
+      </w:r>
+    </w:p>
+    <w:p>
+      <w:pPr>
+        <w:pStyle w:val="1"/>
       </w:pPr>
       <w:r>
         <w:rPr>
           <w:rFonts w:hint="cs"/>
           <w:rtl/>
         </w:rPr>
+        <w:lastRenderedPageBreak/>
         <w:t xml:space="preserve">שימוש במבני נתונים וארגון קבצים </w:t>
       </w:r>
     </w:p>
     <w:p>
       <w:pPr>
-        <w:pStyle w:val="Heading2"/>
+        <w:pStyle w:val="2"/>
         <w:rPr>
           <w:rtl/>
         </w:rPr>
@@ -10221,7 +9665,7 @@
     </w:p>
     <w:p>
       <w:pPr>
-        <w:pStyle w:val="Heading1"/>
+        <w:pStyle w:val="1"/>
         <w:rPr>
           <w:sz w:val="24"/>
           <w:szCs w:val="24"/>
@@ -10239,7 +9683,7 @@
     </w:p>
     <w:p>
       <w:pPr>
-        <w:pStyle w:val="Heading2"/>
+        <w:pStyle w:val="2"/>
         <w:rPr>
           <w:rtl/>
         </w:rPr>
@@ -10555,7 +9999,7 @@
     </w:p>
     <w:p>
       <w:pPr>
-        <w:pStyle w:val="Heading2"/>
+        <w:pStyle w:val="2"/>
         <w:rPr>
           <w:szCs w:val="28"/>
           <w:rtl/>
@@ -10713,33 +10157,7 @@
     </w:p>
     <w:p>
       <w:pPr>
-        <w:pStyle w:val="Heading2"/>
-        <w:rPr>
-          <w:lang w:bidi="ar-SA"/>
-        </w:rPr>
-      </w:pPr>
-    </w:p>
-    <w:p>
-      <w:pPr>
-        <w:pStyle w:val="Heading2"/>
-        <w:numPr>
-          <w:ilvl w:val="0"/>
-          <w:numId w:val="0"/>
-        </w:numPr>
-        <w:ind w:left="412"/>
-        <w:rPr>
-          <w:lang w:bidi="ar-SA"/>
-        </w:rPr>
-      </w:pPr>
-    </w:p>
-    <w:p>
-      <w:pPr>
-        <w:pStyle w:val="Heading2"/>
-        <w:numPr>
-          <w:ilvl w:val="0"/>
-          <w:numId w:val="0"/>
-        </w:numPr>
-        <w:ind w:left="412"/>
+        <w:pStyle w:val="2"/>
         <w:rPr>
           <w:lang w:bidi="ar-SA"/>
         </w:rPr>
@@ -10749,11 +10167,20 @@
           <w:noProof/>
           <w:lang w:bidi="ar-SA"/>
         </w:rPr>
+        <w:lastRenderedPageBreak/>
         <w:drawing>
-          <wp:inline distT="0" distB="0" distL="0" distR="0" wp14:anchorId="7F3E2469" wp14:editId="4A26B548">
+          <wp:anchor distT="0" distB="0" distL="114300" distR="114300" simplePos="0" relativeHeight="251710464" behindDoc="0" locked="0" layoutInCell="1" allowOverlap="1" wp14:anchorId="15C1F070" wp14:editId="3EFBD640">
+            <wp:simplePos x="0" y="0"/>
+            <wp:positionH relativeFrom="page">
+              <wp:align>center</wp:align>
+            </wp:positionH>
+            <wp:positionV relativeFrom="paragraph">
+              <wp:posOffset>306070</wp:posOffset>
+            </wp:positionV>
             <wp:extent cx="5906770" cy="5983605"/>
             <wp:effectExtent l="0" t="0" r="0" b="0"/>
-            <wp:docPr id="1339695088" name="Picture 6"/>
+            <wp:wrapSquare wrapText="bothSides"/>
+            <wp:docPr id="1339695088" name="Picture 6" descr="תמונה שמכילה טקסט, צילום מסך, עיגול, עיצוב&#10;&#10;תוכן בינה מלאכותית גנרטיבית עשוי להיות שגוי."/>
             <wp:cNvGraphicFramePr>
               <a:graphicFrameLocks xmlns:a="http://schemas.openxmlformats.org/drawingml/2006/main" noChangeAspect="1"/>
             </wp:cNvGraphicFramePr>
@@ -10761,7 +10188,7 @@
               <a:graphicData uri="http://schemas.openxmlformats.org/drawingml/2006/picture">
                 <pic:pic xmlns:pic="http://schemas.openxmlformats.org/drawingml/2006/picture">
                   <pic:nvPicPr>
-                    <pic:cNvPr id="1339695088" name="Picture 1339695088"/>
+                    <pic:cNvPr id="1339695088" name="Picture 6" descr="תמונה שמכילה טקסט, צילום מסך, עיגול, עיצוב&#10;&#10;תוכן בינה מלאכותית גנרטיבית עשוי להיות שגוי."/>
                     <pic:cNvPicPr/>
                   </pic:nvPicPr>
                   <pic:blipFill>
@@ -10788,132 +10215,17 @@
                 </pic:pic>
               </a:graphicData>
             </a:graphic>
-          </wp:inline>
+          </wp:anchor>
         </w:drawing>
       </w:r>
     </w:p>
     <w:p>
       <w:pPr>
         <w:rPr>
-          <w:rtl/>
-        </w:rPr>
-      </w:pPr>
-    </w:p>
-    <w:p>
-      <w:pPr>
-        <w:rPr>
-          <w:rtl/>
-        </w:rPr>
-      </w:pPr>
-    </w:p>
-    <w:p>
-      <w:pPr>
-        <w:rPr>
-          <w:rtl/>
-        </w:rPr>
-      </w:pPr>
-    </w:p>
-    <w:p>
-      <w:pPr>
-        <w:rPr>
-          <w:rtl/>
-        </w:rPr>
-      </w:pPr>
-    </w:p>
-    <w:p>
-      <w:pPr>
-        <w:rPr>
-          <w:rtl/>
-        </w:rPr>
-      </w:pPr>
-    </w:p>
-    <w:p>
-      <w:pPr>
-        <w:rPr>
-          <w:highlight w:val="yellow"/>
-          <w:rtl/>
-        </w:rPr>
-      </w:pPr>
-      <w:r>
-        <w:rPr>
           <w:rFonts w:hint="cs"/>
-          <w:highlight w:val="yellow"/>
-          <w:rtl/>
-        </w:rPr>
-        <w:t>חסר מספור של המאגרים.</w:t>
-      </w:r>
-    </w:p>
-    <w:p>
-      <w:pPr>
-        <w:rPr>
-          <w:rtl/>
-        </w:rPr>
-      </w:pPr>
-      <w:r>
-        <w:rPr>
-          <w:rFonts w:hint="cs"/>
-          <w:highlight w:val="yellow"/>
-          <w:rtl/>
-        </w:rPr>
-        <w:t xml:space="preserve">על החצים עובר מידע. </w:t>
-      </w:r>
-      <w:r>
-        <w:rPr>
-          <w:highlight w:val="yellow"/>
-          <w:rtl/>
-        </w:rPr>
-        <w:t>–</w:t>
-      </w:r>
-      <w:r>
-        <w:rPr>
-          <w:rFonts w:hint="cs"/>
-          <w:highlight w:val="yellow"/>
-          <w:rtl/>
-        </w:rPr>
-        <w:t xml:space="preserve"> </w:t>
-      </w:r>
-      <w:proofErr w:type="spellStart"/>
-      <w:r>
-        <w:rPr>
-          <w:rFonts w:hint="cs"/>
-          <w:highlight w:val="yellow"/>
-          <w:rtl/>
-        </w:rPr>
-        <w:t>תפגש</w:t>
-      </w:r>
-      <w:proofErr w:type="spellEnd"/>
-      <w:r>
-        <w:rPr>
-          <w:rFonts w:hint="cs"/>
-          <w:highlight w:val="yellow"/>
-          <w:rtl/>
-        </w:rPr>
-        <w:t xml:space="preserve"> איתי בשישי על ה </w:t>
-      </w:r>
-      <w:r>
-        <w:rPr>
-          <w:rFonts w:hint="cs"/>
-          <w:highlight w:val="yellow"/>
-        </w:rPr>
-        <w:t>DFD</w:t>
-      </w:r>
-      <w:r>
-        <w:rPr>
-          <w:rFonts w:hint="cs"/>
-          <w:highlight w:val="yellow"/>
-          <w:rtl/>
-        </w:rPr>
-        <w:t xml:space="preserve"> .</w:t>
-      </w:r>
-      <w:r>
-        <w:rPr>
-          <w:rFonts w:hint="cs"/>
-          <w:rtl/>
-        </w:rPr>
-        <w:t xml:space="preserve"> </w:t>
-      </w:r>
-    </w:p>
-    <w:p/>
+        </w:rPr>
+      </w:pPr>
+    </w:p>
     <w:sectPr>
       <w:footerReference w:type="even" r:id="rId25"/>
       <w:footerReference w:type="default" r:id="rId26"/>
@@ -11453,7 +10765,7 @@
     <w:lvl w:ilvl="0">
       <w:start w:val="1"/>
       <w:numFmt w:val="decimal"/>
-      <w:pStyle w:val="Heading1"/>
+      <w:pStyle w:val="1"/>
       <w:lvlText w:val="%1."/>
       <w:lvlJc w:val="left"/>
       <w:pPr>
@@ -11478,7 +10790,7 @@
     <w:lvl w:ilvl="1">
       <w:start w:val="1"/>
       <w:numFmt w:val="decimal"/>
-      <w:pStyle w:val="Heading2"/>
+      <w:pStyle w:val="2"/>
       <w:lvlText w:val="%1.%2."/>
       <w:lvlJc w:val="left"/>
       <w:pPr>
@@ -11886,7 +11198,7 @@
     <w:lvl w:ilvl="0" w:tplc="7C649374">
       <w:start w:val="1"/>
       <w:numFmt w:val="hebrew1"/>
-      <w:pStyle w:val="Heading3"/>
+      <w:pStyle w:val="3"/>
       <w:lvlText w:val="%1."/>
       <w:lvlJc w:val="left"/>
       <w:pPr>
@@ -12524,7 +11836,7 @@
     <w:lsdException w:name="Unresolved Mention" w:semiHidden="1" w:unhideWhenUsed="1"/>
     <w:lsdException w:name="Smart Link" w:semiHidden="1" w:unhideWhenUsed="1"/>
   </w:latentStyles>
-  <w:style w:type="paragraph" w:default="1" w:styleId="Normal">
+  <w:style w:type="paragraph" w:default="1" w:styleId="a">
     <w:name w:val="Normal"/>
     <w:qFormat/>
     <w:rsid w:val="00A5223E"/>
@@ -12540,11 +11852,11 @@
       <w:szCs w:val="28"/>
     </w:rPr>
   </w:style>
-  <w:style w:type="paragraph" w:styleId="Heading1">
+  <w:style w:type="paragraph" w:styleId="1">
     <w:name w:val="heading 1"/>
-    <w:basedOn w:val="Normal"/>
-    <w:next w:val="Normal"/>
-    <w:link w:val="Heading1Char"/>
+    <w:basedOn w:val="a"/>
+    <w:next w:val="a"/>
+    <w:link w:val="10"/>
     <w:uiPriority w:val="9"/>
     <w:qFormat/>
     <w:rsid w:val="001F4C7D"/>
@@ -12562,11 +11874,11 @@
       <w:szCs w:val="26"/>
     </w:rPr>
   </w:style>
-  <w:style w:type="paragraph" w:styleId="Heading2">
+  <w:style w:type="paragraph" w:styleId="2">
     <w:name w:val="heading 2"/>
-    <w:basedOn w:val="Normal"/>
-    <w:next w:val="Normal"/>
-    <w:link w:val="Heading2Char"/>
+    <w:basedOn w:val="a"/>
+    <w:next w:val="a"/>
+    <w:link w:val="20"/>
     <w:uiPriority w:val="9"/>
     <w:unhideWhenUsed/>
     <w:qFormat/>
@@ -12584,11 +11896,11 @@
       <w:szCs w:val="26"/>
     </w:rPr>
   </w:style>
-  <w:style w:type="paragraph" w:styleId="Heading3">
+  <w:style w:type="paragraph" w:styleId="3">
     <w:name w:val="heading 3"/>
-    <w:basedOn w:val="Normal"/>
-    <w:next w:val="Normal"/>
-    <w:link w:val="Heading3Char"/>
+    <w:basedOn w:val="a"/>
+    <w:next w:val="a"/>
+    <w:link w:val="30"/>
     <w:uiPriority w:val="9"/>
     <w:unhideWhenUsed/>
     <w:qFormat/>
@@ -12607,13 +11919,13 @@
       <w:u w:val="single" w:color="000000"/>
     </w:rPr>
   </w:style>
-  <w:style w:type="character" w:default="1" w:styleId="DefaultParagraphFont">
+  <w:style w:type="character" w:default="1" w:styleId="a0">
     <w:name w:val="Default Paragraph Font"/>
     <w:uiPriority w:val="1"/>
     <w:semiHidden/>
     <w:unhideWhenUsed/>
   </w:style>
-  <w:style w:type="table" w:default="1" w:styleId="TableNormal">
+  <w:style w:type="table" w:default="1" w:styleId="a1">
     <w:name w:val="Normal Table"/>
     <w:uiPriority w:val="99"/>
     <w:semiHidden/>
@@ -12628,7 +11940,7 @@
       </w:tblCellMar>
     </w:tblPr>
   </w:style>
-  <w:style w:type="numbering" w:default="1" w:styleId="NoList">
+  <w:style w:type="numbering" w:default="1" w:styleId="a2">
     <w:name w:val="No List"/>
     <w:uiPriority w:val="99"/>
     <w:semiHidden/>
@@ -12648,9 +11960,9 @@
       </w:tblCellMar>
     </w:tblPr>
   </w:style>
-  <w:style w:type="paragraph" w:styleId="ListParagraph">
+  <w:style w:type="paragraph" w:styleId="a3">
     <w:name w:val="List Paragraph"/>
-    <w:basedOn w:val="Normal"/>
+    <w:basedOn w:val="a"/>
     <w:uiPriority w:val="34"/>
     <w:qFormat/>
     <w:rsid w:val="00CC3D20"/>
@@ -12665,10 +11977,10 @@
       <w:sz w:val="22"/>
     </w:rPr>
   </w:style>
-  <w:style w:type="paragraph" w:styleId="Header">
+  <w:style w:type="paragraph" w:styleId="a4">
     <w:name w:val="header"/>
-    <w:basedOn w:val="Normal"/>
-    <w:link w:val="HeaderChar"/>
+    <w:basedOn w:val="a"/>
+    <w:link w:val="a5"/>
     <w:uiPriority w:val="99"/>
     <w:unhideWhenUsed/>
     <w:rsid w:val="00F25502"/>
@@ -12680,10 +11992,10 @@
       <w:spacing w:line="240" w:lineRule="auto"/>
     </w:pPr>
   </w:style>
-  <w:style w:type="character" w:customStyle="1" w:styleId="HeaderChar">
-    <w:name w:val="Header Char"/>
-    <w:basedOn w:val="DefaultParagraphFont"/>
-    <w:link w:val="Header"/>
+  <w:style w:type="character" w:customStyle="1" w:styleId="a5">
+    <w:name w:val="כותרת עליונה תו"/>
+    <w:basedOn w:val="a0"/>
+    <w:link w:val="a4"/>
     <w:uiPriority w:val="99"/>
     <w:rsid w:val="00F25502"/>
     <w:rPr>
@@ -12692,9 +12004,9 @@
       <w:sz w:val="26"/>
     </w:rPr>
   </w:style>
-  <w:style w:type="table" w:styleId="TableGrid0">
+  <w:style w:type="table" w:styleId="a6">
     <w:name w:val="Table Grid"/>
-    <w:basedOn w:val="TableNormal"/>
+    <w:basedOn w:val="a1"/>
     <w:uiPriority w:val="39"/>
     <w:rsid w:val="00E015AA"/>
     <w:pPr>
@@ -12713,7 +12025,7 @@
   </w:style>
   <w:style w:type="character" w:styleId="Hyperlink">
     <w:name w:val="Hyperlink"/>
-    <w:basedOn w:val="DefaultParagraphFont"/>
+    <w:basedOn w:val="a0"/>
     <w:uiPriority w:val="99"/>
     <w:unhideWhenUsed/>
     <w:rsid w:val="000D261B"/>
@@ -12722,10 +12034,10 @@
       <w:u w:val="single"/>
     </w:rPr>
   </w:style>
-  <w:style w:type="paragraph" w:styleId="BalloonText">
+  <w:style w:type="paragraph" w:styleId="a7">
     <w:name w:val="Balloon Text"/>
-    <w:basedOn w:val="Normal"/>
-    <w:link w:val="BalloonTextChar"/>
+    <w:basedOn w:val="a"/>
+    <w:link w:val="a8"/>
     <w:uiPriority w:val="99"/>
     <w:semiHidden/>
     <w:unhideWhenUsed/>
@@ -12739,10 +12051,10 @@
       <w:szCs w:val="16"/>
     </w:rPr>
   </w:style>
-  <w:style w:type="character" w:customStyle="1" w:styleId="BalloonTextChar">
-    <w:name w:val="Balloon Text Char"/>
-    <w:basedOn w:val="DefaultParagraphFont"/>
-    <w:link w:val="BalloonText"/>
+  <w:style w:type="character" w:customStyle="1" w:styleId="a8">
+    <w:name w:val="טקסט בלונים תו"/>
+    <w:basedOn w:val="a0"/>
+    <w:link w:val="a7"/>
     <w:uiPriority w:val="99"/>
     <w:semiHidden/>
     <w:rsid w:val="00F8613E"/>
@@ -12753,10 +12065,10 @@
       <w:szCs w:val="16"/>
     </w:rPr>
   </w:style>
-  <w:style w:type="paragraph" w:styleId="HTMLPreformatted">
+  <w:style w:type="paragraph" w:styleId="HTML">
     <w:name w:val="HTML Preformatted"/>
-    <w:basedOn w:val="Normal"/>
-    <w:link w:val="HTMLPreformattedChar"/>
+    <w:basedOn w:val="a"/>
+    <w:link w:val="HTML0"/>
     <w:uiPriority w:val="99"/>
     <w:semiHidden/>
     <w:unhideWhenUsed/>
@@ -12791,10 +12103,10 @@
       <w:szCs w:val="20"/>
     </w:rPr>
   </w:style>
-  <w:style w:type="character" w:customStyle="1" w:styleId="HTMLPreformattedChar">
-    <w:name w:val="HTML Preformatted Char"/>
-    <w:basedOn w:val="DefaultParagraphFont"/>
-    <w:link w:val="HTMLPreformatted"/>
+  <w:style w:type="character" w:customStyle="1" w:styleId="HTML0">
+    <w:name w:val="HTML מעוצב מראש תו"/>
+    <w:basedOn w:val="a0"/>
+    <w:link w:val="HTML"/>
     <w:uiPriority w:val="99"/>
     <w:semiHidden/>
     <w:rsid w:val="00F83B4F"/>
@@ -12804,10 +12116,10 @@
       <w:szCs w:val="20"/>
     </w:rPr>
   </w:style>
-  <w:style w:type="character" w:customStyle="1" w:styleId="Heading1Char">
-    <w:name w:val="Heading 1 Char"/>
-    <w:basedOn w:val="DefaultParagraphFont"/>
-    <w:link w:val="Heading1"/>
+  <w:style w:type="character" w:customStyle="1" w:styleId="10">
+    <w:name w:val="כותרת 1 תו"/>
+    <w:basedOn w:val="a0"/>
+    <w:link w:val="1"/>
     <w:uiPriority w:val="9"/>
     <w:rsid w:val="001F4C7D"/>
     <w:rPr>
@@ -12819,10 +12131,10 @@
       <w:szCs w:val="26"/>
     </w:rPr>
   </w:style>
-  <w:style w:type="character" w:customStyle="1" w:styleId="Heading2Char">
-    <w:name w:val="Heading 2 Char"/>
-    <w:basedOn w:val="DefaultParagraphFont"/>
-    <w:link w:val="Heading2"/>
+  <w:style w:type="character" w:customStyle="1" w:styleId="20">
+    <w:name w:val="כותרת 2 תו"/>
+    <w:basedOn w:val="a0"/>
+    <w:link w:val="2"/>
     <w:uiPriority w:val="9"/>
     <w:rsid w:val="001F4C7D"/>
     <w:rPr>
@@ -12832,10 +12144,10 @@
       <w:szCs w:val="26"/>
     </w:rPr>
   </w:style>
-  <w:style w:type="character" w:customStyle="1" w:styleId="Heading3Char">
-    <w:name w:val="Heading 3 Char"/>
-    <w:basedOn w:val="DefaultParagraphFont"/>
-    <w:link w:val="Heading3"/>
+  <w:style w:type="character" w:customStyle="1" w:styleId="30">
+    <w:name w:val="כותרת 3 תו"/>
+    <w:basedOn w:val="a0"/>
+    <w:link w:val="3"/>
     <w:uiPriority w:val="9"/>
     <w:rsid w:val="001F4C7D"/>
     <w:rPr>
@@ -12850,7 +12162,7 @@
   </w:style>
   <w:style w:type="paragraph" w:customStyle="1" w:styleId="fs-1p4">
     <w:name w:val="fs-1p4"/>
-    <w:basedOn w:val="Normal"/>
+    <w:basedOn w:val="a"/>
     <w:rsid w:val="00A3556A"/>
     <w:pPr>
       <w:bidi w:val="0"/>
@@ -12866,7 +12178,7 @@
   </w:style>
   <w:style w:type="character" w:styleId="FollowedHyperlink">
     <w:name w:val="FollowedHyperlink"/>
-    <w:basedOn w:val="DefaultParagraphFont"/>
+    <w:basedOn w:val="a0"/>
     <w:uiPriority w:val="99"/>
     <w:semiHidden/>
     <w:unhideWhenUsed/>
@@ -12876,9 +12188,9 @@
       <w:u w:val="single"/>
     </w:rPr>
   </w:style>
-  <w:style w:type="character" w:customStyle="1" w:styleId="1">
+  <w:style w:type="character" w:customStyle="1" w:styleId="11">
     <w:name w:val="אזכור לא מזוהה1"/>
-    <w:basedOn w:val="DefaultParagraphFont"/>
+    <w:basedOn w:val="a0"/>
     <w:uiPriority w:val="99"/>
     <w:semiHidden/>
     <w:unhideWhenUsed/>
@@ -12888,7 +12200,7 @@
       <w:shd w:val="clear" w:color="auto" w:fill="E1DFDD"/>
     </w:rPr>
   </w:style>
-  <w:style w:type="paragraph" w:styleId="NoSpacing">
+  <w:style w:type="paragraph" w:styleId="a9">
     <w:name w:val="No Spacing"/>
     <w:uiPriority w:val="1"/>
     <w:qFormat/>

</xml_diff>

<commit_message>
change on of thr Interface
</commit_message>
<xml_diff>
--- a/word file/קובץ תשובת המרצה לעבודה 23826.docx
+++ b/word file/קובץ תשובת המרצה לעבודה 23826.docx
@@ -1360,7 +1360,7 @@
           <w:szCs w:val="24"/>
         </w:rPr>
         <w:drawing>
-          <wp:anchor distT="0" distB="0" distL="114300" distR="114300" simplePos="0" relativeHeight="251659264" behindDoc="0" locked="0" layoutInCell="1" allowOverlap="1" wp14:anchorId="519DD1D4" wp14:editId="7EC84DDD">
+          <wp:anchor distT="0" distB="0" distL="114300" distR="114300" simplePos="0" relativeHeight="251659264" behindDoc="0" locked="0" layoutInCell="1" allowOverlap="1" wp14:anchorId="519DD1D4" wp14:editId="27B9FC54">
             <wp:simplePos x="0" y="0"/>
             <wp:positionH relativeFrom="column">
               <wp:posOffset>2868930</wp:posOffset>
@@ -4527,7 +4527,6 @@
           <w:p>
             <w:pPr>
               <w:rPr>
-                <w:rFonts w:hint="cs"/>
                 <w:sz w:val="24"/>
                 <w:szCs w:val="24"/>
                 <w:rtl/>
@@ -8077,67 +8076,7 @@
           <w:noProof/>
         </w:rPr>
         <w:drawing>
-          <wp:anchor distT="0" distB="0" distL="114300" distR="114300" simplePos="0" relativeHeight="251697152" behindDoc="0" locked="0" layoutInCell="1" allowOverlap="1" wp14:anchorId="5DC1EF5D" wp14:editId="7B02C6D3">
-            <wp:simplePos x="0" y="0"/>
-            <wp:positionH relativeFrom="margin">
-              <wp:posOffset>3486150</wp:posOffset>
-            </wp:positionH>
-            <wp:positionV relativeFrom="paragraph">
-              <wp:posOffset>257175</wp:posOffset>
-            </wp:positionV>
-            <wp:extent cx="2238375" cy="3865880"/>
-            <wp:effectExtent l="0" t="0" r="9525" b="1270"/>
-            <wp:wrapSquare wrapText="bothSides"/>
-            <wp:docPr id="368161422" name="תמונה 1" descr="תמונה שמכילה טקסט, צילום מסך, גופן, מספר&#10;&#10;תוכן בינה מלאכותית גנרטיבית עשוי להיות שגוי."/>
-            <wp:cNvGraphicFramePr>
-              <a:graphicFrameLocks xmlns:a="http://schemas.openxmlformats.org/drawingml/2006/main" noChangeAspect="1"/>
-            </wp:cNvGraphicFramePr>
-            <a:graphic xmlns:a="http://schemas.openxmlformats.org/drawingml/2006/main">
-              <a:graphicData uri="http://schemas.openxmlformats.org/drawingml/2006/picture">
-                <pic:pic xmlns:pic="http://schemas.openxmlformats.org/drawingml/2006/picture">
-                  <pic:nvPicPr>
-                    <pic:cNvPr id="368161422" name="תמונה 1" descr="תמונה שמכילה טקסט, צילום מסך, גופן, מספר&#10;&#10;תוכן בינה מלאכותית גנרטיבית עשוי להיות שגוי."/>
-                    <pic:cNvPicPr/>
-                  </pic:nvPicPr>
-                  <pic:blipFill>
-                    <a:blip r:embed="rId14">
-                      <a:extLst>
-                        <a:ext uri="{28A0092B-C50C-407E-A947-70E740481C1C}">
-                          <a14:useLocalDpi xmlns:a14="http://schemas.microsoft.com/office/drawing/2010/main" val="0"/>
-                        </a:ext>
-                      </a:extLst>
-                    </a:blip>
-                    <a:stretch>
-                      <a:fillRect/>
-                    </a:stretch>
-                  </pic:blipFill>
-                  <pic:spPr>
-                    <a:xfrm>
-                      <a:off x="0" y="0"/>
-                      <a:ext cx="2238375" cy="3865880"/>
-                    </a:xfrm>
-                    <a:prstGeom prst="rect">
-                      <a:avLst/>
-                    </a:prstGeom>
-                  </pic:spPr>
-                </pic:pic>
-              </a:graphicData>
-            </a:graphic>
-            <wp14:sizeRelH relativeFrom="margin">
-              <wp14:pctWidth>0</wp14:pctWidth>
-            </wp14:sizeRelH>
-            <wp14:sizeRelV relativeFrom="margin">
-              <wp14:pctHeight>0</wp14:pctHeight>
-            </wp14:sizeRelV>
-          </wp:anchor>
-        </w:drawing>
-      </w:r>
-      <w:r>
-        <w:rPr>
-          <w:noProof/>
-        </w:rPr>
-        <w:drawing>
-          <wp:anchor distT="0" distB="0" distL="114300" distR="114300" simplePos="0" relativeHeight="251696128" behindDoc="0" locked="0" layoutInCell="1" allowOverlap="1" wp14:anchorId="0D545AE6" wp14:editId="782FD370">
+          <wp:anchor distT="0" distB="0" distL="114300" distR="114300" simplePos="0" relativeHeight="251696128" behindDoc="0" locked="0" layoutInCell="1" allowOverlap="1" wp14:anchorId="0D545AE6" wp14:editId="09101D05">
             <wp:simplePos x="0" y="0"/>
             <wp:positionH relativeFrom="column">
               <wp:posOffset>-47625</wp:posOffset>
@@ -8160,7 +8099,7 @@
                     <pic:cNvPicPr/>
                   </pic:nvPicPr>
                   <pic:blipFill>
-                    <a:blip r:embed="rId15">
+                    <a:blip r:embed="rId14">
                       <a:extLst>
                         <a:ext uri="{28A0092B-C50C-407E-A947-70E740481C1C}">
                           <a14:useLocalDpi xmlns:a14="http://schemas.microsoft.com/office/drawing/2010/main" val="0"/>
@@ -8221,6 +8160,63 @@
       <w:pPr>
         <w:bidi w:val="0"/>
       </w:pPr>
+      <w:r>
+        <w:drawing>
+          <wp:anchor distT="0" distB="0" distL="114300" distR="114300" simplePos="0" relativeHeight="251711488" behindDoc="0" locked="0" layoutInCell="1" allowOverlap="1" wp14:anchorId="76404248" wp14:editId="1B2CFB86">
+            <wp:simplePos x="0" y="0"/>
+            <wp:positionH relativeFrom="margin">
+              <wp:align>right</wp:align>
+            </wp:positionH>
+            <wp:positionV relativeFrom="paragraph">
+              <wp:posOffset>52070</wp:posOffset>
+            </wp:positionV>
+            <wp:extent cx="2737485" cy="3597910"/>
+            <wp:effectExtent l="0" t="0" r="5715" b="2540"/>
+            <wp:wrapSquare wrapText="bothSides"/>
+            <wp:docPr id="1244924287" name="תמונה 1"/>
+            <wp:cNvGraphicFramePr>
+              <a:graphicFrameLocks xmlns:a="http://schemas.openxmlformats.org/drawingml/2006/main" noChangeAspect="1"/>
+            </wp:cNvGraphicFramePr>
+            <a:graphic xmlns:a="http://schemas.openxmlformats.org/drawingml/2006/main">
+              <a:graphicData uri="http://schemas.openxmlformats.org/drawingml/2006/picture">
+                <pic:pic xmlns:pic="http://schemas.openxmlformats.org/drawingml/2006/picture">
+                  <pic:nvPicPr>
+                    <pic:cNvPr id="1244924287" name=""/>
+                    <pic:cNvPicPr/>
+                  </pic:nvPicPr>
+                  <pic:blipFill>
+                    <a:blip r:embed="rId15">
+                      <a:extLst>
+                        <a:ext uri="{28A0092B-C50C-407E-A947-70E740481C1C}">
+                          <a14:useLocalDpi xmlns:a14="http://schemas.microsoft.com/office/drawing/2010/main" val="0"/>
+                        </a:ext>
+                      </a:extLst>
+                    </a:blip>
+                    <a:stretch>
+                      <a:fillRect/>
+                    </a:stretch>
+                  </pic:blipFill>
+                  <pic:spPr>
+                    <a:xfrm>
+                      <a:off x="0" y="0"/>
+                      <a:ext cx="2737485" cy="3597910"/>
+                    </a:xfrm>
+                    <a:prstGeom prst="rect">
+                      <a:avLst/>
+                    </a:prstGeom>
+                  </pic:spPr>
+                </pic:pic>
+              </a:graphicData>
+            </a:graphic>
+            <wp14:sizeRelH relativeFrom="margin">
+              <wp14:pctWidth>0</wp14:pctWidth>
+            </wp14:sizeRelH>
+            <wp14:sizeRelV relativeFrom="margin">
+              <wp14:pctHeight>0</wp14:pctHeight>
+            </wp14:sizeRelV>
+          </wp:anchor>
+        </w:drawing>
+      </w:r>
     </w:p>
     <w:p/>
     <w:p/>
@@ -8878,6 +8874,7 @@
       </w:pPr>
       <w:r>
         <w:rPr>
+          <w:noProof/>
           <w:sz w:val="24"/>
           <w:szCs w:val="24"/>
           <w:rtl/>
@@ -10219,13 +10216,7 @@
         </w:drawing>
       </w:r>
     </w:p>
-    <w:p>
-      <w:pPr>
-        <w:rPr>
-          <w:rFonts w:hint="cs"/>
-        </w:rPr>
-      </w:pPr>
-    </w:p>
+    <w:p/>
     <w:sectPr>
       <w:footerReference w:type="even" r:id="rId25"/>
       <w:footerReference w:type="default" r:id="rId26"/>

</xml_diff>